<commit_message>
Relatório: Descrição da aplicação REST.
</commit_message>
<xml_diff>
--- a/docs/fase4/RelatorioFase4_bmm.docx
+++ b/docs/fase4/RelatorioFase4_bmm.docx
@@ -4102,27 +4102,14 @@
       <w:r>
         <w:t xml:space="preserve">Figura </w:t>
       </w:r>
-      <w:r>
-        <w:fldChar w:fldCharType="begin"/>
-      </w:r>
-      <w:r>
-        <w:instrText xml:space="preserve"> SEQ Figura \* ARABIC </w:instrText>
-      </w:r>
-      <w:r>
-        <w:fldChar w:fldCharType="separate"/>
-      </w:r>
-      <w:r>
-        <w:rPr>
-          <w:noProof/>
-        </w:rPr>
-        <w:t>1</w:t>
-      </w:r>
-      <w:r>
-        <w:rPr>
-          <w:noProof/>
-        </w:rPr>
-        <w:fldChar w:fldCharType="end"/>
-      </w:r>
+      <w:fldSimple w:instr=" SEQ Figura \* ARABIC ">
+        <w:r>
+          <w:rPr>
+            <w:noProof/>
+          </w:rPr>
+          <w:t>1</w:t>
+        </w:r>
+      </w:fldSimple>
       <w:r>
         <w:t xml:space="preserve"> - Modelo de domínio</w:t>
       </w:r>
@@ -4454,30 +4441,14 @@
       <w:r>
         <w:t xml:space="preserve">Figura </w:t>
       </w:r>
-      <w:r>
-        <w:fldChar w:fldCharType="begin"/>
-      </w:r>
-      <w:r>
-        <w:instrText xml:space="preserve"> SEQ Figura \* ARA</w:instrText>
-      </w:r>
-      <w:r>
-        <w:instrText xml:space="preserve">BIC </w:instrText>
-      </w:r>
-      <w:r>
-        <w:fldChar w:fldCharType="separate"/>
-      </w:r>
-      <w:r>
-        <w:rPr>
-          <w:noProof/>
-        </w:rPr>
-        <w:t>2</w:t>
-      </w:r>
-      <w:r>
-        <w:rPr>
-          <w:noProof/>
-        </w:rPr>
-        <w:fldChar w:fldCharType="end"/>
-      </w:r>
+      <w:fldSimple w:instr=" SEQ Figura \* ARABIC ">
+        <w:r>
+          <w:rPr>
+            <w:noProof/>
+          </w:rPr>
+          <w:t>2</w:t>
+        </w:r>
+      </w:fldSimple>
       <w:r>
         <w:t xml:space="preserve"> - Diagrama Geral de Use Case</w:t>
       </w:r>
@@ -4585,27 +4556,14 @@
       <w:r>
         <w:t xml:space="preserve">Figura </w:t>
       </w:r>
-      <w:r>
-        <w:fldChar w:fldCharType="begin"/>
-      </w:r>
-      <w:r>
-        <w:instrText xml:space="preserve"> SEQ Figura \* ARABIC </w:instrText>
-      </w:r>
-      <w:r>
-        <w:fldChar w:fldCharType="separate"/>
-      </w:r>
-      <w:r>
-        <w:rPr>
-          <w:noProof/>
-        </w:rPr>
-        <w:t>3</w:t>
-      </w:r>
-      <w:r>
-        <w:rPr>
-          <w:noProof/>
-        </w:rPr>
-        <w:fldChar w:fldCharType="end"/>
-      </w:r>
+      <w:fldSimple w:instr=" SEQ Figura \* ARABIC ">
+        <w:r>
+          <w:rPr>
+            <w:noProof/>
+          </w:rPr>
+          <w:t>3</w:t>
+        </w:r>
+      </w:fldSimple>
       <w:r>
         <w:t xml:space="preserve"> - Especificação textual do use case "Classificar Intervenção"</w:t>
       </w:r>
@@ -4685,27 +4643,14 @@
       <w:r>
         <w:t xml:space="preserve">Figura </w:t>
       </w:r>
-      <w:r>
-        <w:fldChar w:fldCharType="begin"/>
-      </w:r>
-      <w:r>
-        <w:instrText xml:space="preserve"> SEQ Figura \* ARABIC </w:instrText>
-      </w:r>
-      <w:r>
-        <w:fldChar w:fldCharType="separate"/>
-      </w:r>
-      <w:r>
-        <w:rPr>
-          <w:noProof/>
-        </w:rPr>
-        <w:t>4</w:t>
-      </w:r>
-      <w:r>
-        <w:rPr>
-          <w:noProof/>
-        </w:rPr>
-        <w:fldChar w:fldCharType="end"/>
-      </w:r>
+      <w:fldSimple w:instr=" SEQ Figura \* ARABIC ">
+        <w:r>
+          <w:rPr>
+            <w:noProof/>
+          </w:rPr>
+          <w:t>4</w:t>
+        </w:r>
+      </w:fldSimple>
       <w:r>
         <w:t xml:space="preserve"> - Especificação textual do use case "C</w:t>
       </w:r>
@@ -4792,27 +4737,14 @@
       <w:r>
         <w:t xml:space="preserve">Figura </w:t>
       </w:r>
-      <w:r>
-        <w:fldChar w:fldCharType="begin"/>
-      </w:r>
-      <w:r>
-        <w:instrText xml:space="preserve"> SEQ Figura \* ARABIC </w:instrText>
-      </w:r>
-      <w:r>
-        <w:fldChar w:fldCharType="separate"/>
-      </w:r>
-      <w:r>
-        <w:rPr>
-          <w:noProof/>
-        </w:rPr>
-        <w:t>5</w:t>
-      </w:r>
-      <w:r>
-        <w:rPr>
-          <w:noProof/>
-        </w:rPr>
-        <w:fldChar w:fldCharType="end"/>
-      </w:r>
+      <w:fldSimple w:instr=" SEQ Figura \* ARABIC ">
+        <w:r>
+          <w:rPr>
+            <w:noProof/>
+          </w:rPr>
+          <w:t>5</w:t>
+        </w:r>
+      </w:fldSimple>
       <w:r>
         <w:t xml:space="preserve"> - Especificação textual do use case "</w:t>
       </w:r>
@@ -4924,27 +4856,14 @@
       <w:r>
         <w:t xml:space="preserve">Figura </w:t>
       </w:r>
-      <w:r>
-        <w:fldChar w:fldCharType="begin"/>
-      </w:r>
-      <w:r>
-        <w:instrText xml:space="preserve"> SEQ Figura \* ARABIC </w:instrText>
-      </w:r>
-      <w:r>
-        <w:fldChar w:fldCharType="separate"/>
-      </w:r>
-      <w:r>
-        <w:rPr>
-          <w:noProof/>
-        </w:rPr>
-        <w:t>6</w:t>
-      </w:r>
-      <w:r>
-        <w:rPr>
-          <w:noProof/>
-        </w:rPr>
-        <w:fldChar w:fldCharType="end"/>
-      </w:r>
+      <w:fldSimple w:instr=" SEQ Figura \* ARABIC ">
+        <w:r>
+          <w:rPr>
+            <w:noProof/>
+          </w:rPr>
+          <w:t>6</w:t>
+        </w:r>
+      </w:fldSimple>
       <w:r>
         <w:t xml:space="preserve"> - Diagrama de sequência da funcionalidade "Bloquear utilizador"</w:t>
       </w:r>
@@ -5024,27 +4943,14 @@
       <w:r>
         <w:t xml:space="preserve">Figura </w:t>
       </w:r>
-      <w:r>
-        <w:fldChar w:fldCharType="begin"/>
-      </w:r>
-      <w:r>
-        <w:instrText xml:space="preserve"> SEQ Figura \* ARABIC </w:instrText>
-      </w:r>
-      <w:r>
-        <w:fldChar w:fldCharType="separate"/>
-      </w:r>
-      <w:r>
-        <w:rPr>
-          <w:noProof/>
-        </w:rPr>
-        <w:t>7</w:t>
-      </w:r>
-      <w:r>
-        <w:rPr>
-          <w:noProof/>
-        </w:rPr>
-        <w:fldChar w:fldCharType="end"/>
-      </w:r>
+      <w:fldSimple w:instr=" SEQ Figura \* ARABIC ">
+        <w:r>
+          <w:rPr>
+            <w:noProof/>
+          </w:rPr>
+          <w:t>7</w:t>
+        </w:r>
+      </w:fldSimple>
       <w:r>
         <w:t xml:space="preserve"> - Diagrama de sequência da funcionalidade</w:t>
       </w:r>
@@ -5132,27 +5038,14 @@
       <w:r>
         <w:t xml:space="preserve">Figura </w:t>
       </w:r>
-      <w:r>
-        <w:fldChar w:fldCharType="begin"/>
-      </w:r>
-      <w:r>
-        <w:instrText xml:space="preserve"> SEQ Figura \* ARABIC </w:instrText>
-      </w:r>
-      <w:r>
-        <w:fldChar w:fldCharType="separate"/>
-      </w:r>
-      <w:r>
-        <w:rPr>
-          <w:noProof/>
-        </w:rPr>
-        <w:t>8</w:t>
-      </w:r>
-      <w:r>
-        <w:rPr>
-          <w:noProof/>
-        </w:rPr>
-        <w:fldChar w:fldCharType="end"/>
-      </w:r>
+      <w:fldSimple w:instr=" SEQ Figura \* ARABIC ">
+        <w:r>
+          <w:rPr>
+            <w:noProof/>
+          </w:rPr>
+          <w:t>8</w:t>
+        </w:r>
+      </w:fldSimple>
       <w:r>
         <w:t xml:space="preserve"> - Diagrama de sequência da funcionalidade</w:t>
       </w:r>
@@ -5235,27 +5128,14 @@
       <w:r>
         <w:t xml:space="preserve">Figura </w:t>
       </w:r>
-      <w:r>
-        <w:fldChar w:fldCharType="begin"/>
-      </w:r>
-      <w:r>
-        <w:instrText xml:space="preserve"> SEQ Figura \* ARABIC </w:instrText>
-      </w:r>
-      <w:r>
-        <w:fldChar w:fldCharType="separate"/>
-      </w:r>
-      <w:r>
-        <w:rPr>
-          <w:noProof/>
-        </w:rPr>
-        <w:t>9</w:t>
-      </w:r>
-      <w:r>
-        <w:rPr>
-          <w:noProof/>
-        </w:rPr>
-        <w:fldChar w:fldCharType="end"/>
-      </w:r>
+      <w:fldSimple w:instr=" SEQ Figura \* ARABIC ">
+        <w:r>
+          <w:rPr>
+            <w:noProof/>
+          </w:rPr>
+          <w:t>9</w:t>
+        </w:r>
+      </w:fldSimple>
       <w:r>
         <w:t xml:space="preserve"> - Diagrama de sequência da funcionalidade</w:t>
       </w:r>
@@ -5344,27 +5224,14 @@
       <w:r>
         <w:t xml:space="preserve">Figura </w:t>
       </w:r>
-      <w:r>
-        <w:fldChar w:fldCharType="begin"/>
-      </w:r>
-      <w:r>
-        <w:instrText xml:space="preserve"> SEQ Figura \* ARABIC </w:instrText>
-      </w:r>
-      <w:r>
-        <w:fldChar w:fldCharType="separate"/>
-      </w:r>
-      <w:r>
-        <w:rPr>
-          <w:noProof/>
-        </w:rPr>
-        <w:t>10</w:t>
-      </w:r>
-      <w:r>
-        <w:rPr>
-          <w:noProof/>
-        </w:rPr>
-        <w:fldChar w:fldCharType="end"/>
-      </w:r>
+      <w:fldSimple w:instr=" SEQ Figura \* ARABIC ">
+        <w:r>
+          <w:rPr>
+            <w:noProof/>
+          </w:rPr>
+          <w:t>10</w:t>
+        </w:r>
+      </w:fldSimple>
       <w:r>
         <w:t xml:space="preserve"> - Diagrama de sequência da funcionalidade</w:t>
       </w:r>
@@ -5453,27 +5320,14 @@
       <w:r>
         <w:t xml:space="preserve">Figura </w:t>
       </w:r>
-      <w:r>
-        <w:fldChar w:fldCharType="begin"/>
-      </w:r>
-      <w:r>
-        <w:instrText xml:space="preserve"> SEQ Figura \* ARABIC </w:instrText>
-      </w:r>
-      <w:r>
-        <w:fldChar w:fldCharType="separate"/>
-      </w:r>
-      <w:r>
-        <w:rPr>
-          <w:noProof/>
-        </w:rPr>
-        <w:t>11</w:t>
-      </w:r>
-      <w:r>
-        <w:rPr>
-          <w:noProof/>
-        </w:rPr>
-        <w:fldChar w:fldCharType="end"/>
-      </w:r>
+      <w:fldSimple w:instr=" SEQ Figura \* ARABIC ">
+        <w:r>
+          <w:rPr>
+            <w:noProof/>
+          </w:rPr>
+          <w:t>11</w:t>
+        </w:r>
+      </w:fldSimple>
       <w:r>
         <w:t xml:space="preserve"> - Diagrama de sequência da funcionalidade</w:t>
       </w:r>
@@ -5555,27 +5409,14 @@
       <w:r>
         <w:t xml:space="preserve">Figura </w:t>
       </w:r>
-      <w:r>
-        <w:fldChar w:fldCharType="begin"/>
-      </w:r>
-      <w:r>
-        <w:instrText xml:space="preserve"> SEQ Figura \* ARABIC </w:instrText>
-      </w:r>
-      <w:r>
-        <w:fldChar w:fldCharType="separate"/>
-      </w:r>
-      <w:r>
-        <w:rPr>
-          <w:noProof/>
-        </w:rPr>
-        <w:t>12</w:t>
-      </w:r>
-      <w:r>
-        <w:rPr>
-          <w:noProof/>
-        </w:rPr>
-        <w:fldChar w:fldCharType="end"/>
-      </w:r>
+      <w:fldSimple w:instr=" SEQ Figura \* ARABIC ">
+        <w:r>
+          <w:rPr>
+            <w:noProof/>
+          </w:rPr>
+          <w:t>12</w:t>
+        </w:r>
+      </w:fldSimple>
       <w:r>
         <w:t xml:space="preserve"> - Diagrama de sequência da funcionalidade</w:t>
       </w:r>
@@ -5658,27 +5499,14 @@
       <w:r>
         <w:t xml:space="preserve">Figura </w:t>
       </w:r>
-      <w:r>
-        <w:fldChar w:fldCharType="begin"/>
-      </w:r>
-      <w:r>
-        <w:instrText xml:space="preserve"> SEQ Figura \* ARABIC </w:instrText>
-      </w:r>
-      <w:r>
-        <w:fldChar w:fldCharType="separate"/>
-      </w:r>
-      <w:r>
-        <w:rPr>
-          <w:noProof/>
-        </w:rPr>
-        <w:t>13</w:t>
-      </w:r>
-      <w:r>
-        <w:rPr>
-          <w:noProof/>
-        </w:rPr>
-        <w:fldChar w:fldCharType="end"/>
-      </w:r>
+      <w:fldSimple w:instr=" SEQ Figura \* ARABIC ">
+        <w:r>
+          <w:rPr>
+            <w:noProof/>
+          </w:rPr>
+          <w:t>13</w:t>
+        </w:r>
+      </w:fldSimple>
       <w:r>
         <w:t xml:space="preserve"> - Diagrama de sequência da funcionalidade</w:t>
       </w:r>
@@ -5760,27 +5588,14 @@
       <w:r>
         <w:t xml:space="preserve">Figura </w:t>
       </w:r>
-      <w:r>
-        <w:fldChar w:fldCharType="begin"/>
-      </w:r>
-      <w:r>
-        <w:instrText xml:space="preserve"> SEQ Figura \* ARABIC </w:instrText>
-      </w:r>
-      <w:r>
-        <w:fldChar w:fldCharType="separate"/>
-      </w:r>
-      <w:r>
-        <w:rPr>
-          <w:noProof/>
-        </w:rPr>
-        <w:t>14</w:t>
-      </w:r>
-      <w:r>
-        <w:rPr>
-          <w:noProof/>
-        </w:rPr>
-        <w:fldChar w:fldCharType="end"/>
-      </w:r>
+      <w:fldSimple w:instr=" SEQ Figura \* ARABIC ">
+        <w:r>
+          <w:rPr>
+            <w:noProof/>
+          </w:rPr>
+          <w:t>14</w:t>
+        </w:r>
+      </w:fldSimple>
       <w:r>
         <w:t xml:space="preserve"> - Diagrama de sequência da funcionalidade</w:t>
       </w:r>
@@ -5863,27 +5678,14 @@
       <w:r>
         <w:t xml:space="preserve">Figura </w:t>
       </w:r>
-      <w:r>
-        <w:fldChar w:fldCharType="begin"/>
-      </w:r>
-      <w:r>
-        <w:instrText xml:space="preserve"> SEQ Figura \* ARABIC </w:instrText>
-      </w:r>
-      <w:r>
-        <w:fldChar w:fldCharType="separate"/>
-      </w:r>
-      <w:r>
-        <w:rPr>
-          <w:noProof/>
-        </w:rPr>
-        <w:t>15</w:t>
-      </w:r>
-      <w:r>
-        <w:rPr>
-          <w:noProof/>
-        </w:rPr>
-        <w:fldChar w:fldCharType="end"/>
-      </w:r>
+      <w:fldSimple w:instr=" SEQ Figura \* ARABIC ">
+        <w:r>
+          <w:rPr>
+            <w:noProof/>
+          </w:rPr>
+          <w:t>15</w:t>
+        </w:r>
+      </w:fldSimple>
       <w:r>
         <w:t xml:space="preserve"> - Diagrama de sequência da funcionalidade</w:t>
       </w:r>
@@ -5965,27 +5767,14 @@
       <w:r>
         <w:t xml:space="preserve">Figura </w:t>
       </w:r>
-      <w:r>
-        <w:fldChar w:fldCharType="begin"/>
-      </w:r>
-      <w:r>
-        <w:instrText xml:space="preserve"> SEQ Figura \* ARABIC </w:instrText>
-      </w:r>
-      <w:r>
-        <w:fldChar w:fldCharType="separate"/>
-      </w:r>
-      <w:r>
-        <w:rPr>
-          <w:noProof/>
-        </w:rPr>
-        <w:t>16</w:t>
-      </w:r>
-      <w:r>
-        <w:rPr>
-          <w:noProof/>
-        </w:rPr>
-        <w:fldChar w:fldCharType="end"/>
-      </w:r>
+      <w:fldSimple w:instr=" SEQ Figura \* ARABIC ">
+        <w:r>
+          <w:rPr>
+            <w:noProof/>
+          </w:rPr>
+          <w:t>16</w:t>
+        </w:r>
+      </w:fldSimple>
       <w:r>
         <w:t xml:space="preserve"> - Diagrama de sequência da funcionalidade</w:t>
       </w:r>
@@ -6079,27 +5868,14 @@
       <w:r>
         <w:t xml:space="preserve">Figura </w:t>
       </w:r>
-      <w:r>
-        <w:fldChar w:fldCharType="begin"/>
-      </w:r>
-      <w:r>
-        <w:instrText xml:space="preserve"> SEQ Figura \* ARABIC </w:instrText>
-      </w:r>
-      <w:r>
-        <w:fldChar w:fldCharType="separate"/>
-      </w:r>
-      <w:r>
-        <w:rPr>
-          <w:noProof/>
-        </w:rPr>
-        <w:t>17</w:t>
-      </w:r>
-      <w:r>
-        <w:rPr>
-          <w:noProof/>
-        </w:rPr>
-        <w:fldChar w:fldCharType="end"/>
-      </w:r>
+      <w:fldSimple w:instr=" SEQ Figura \* ARABIC ">
+        <w:r>
+          <w:rPr>
+            <w:noProof/>
+          </w:rPr>
+          <w:t>17</w:t>
+        </w:r>
+      </w:fldSimple>
       <w:r>
         <w:t xml:space="preserve"> - Diagrama de sequência da funcionalidade</w:t>
       </w:r>
@@ -6233,27 +6009,14 @@
       <w:r>
         <w:t xml:space="preserve">Figura </w:t>
       </w:r>
-      <w:r>
-        <w:fldChar w:fldCharType="begin"/>
-      </w:r>
-      <w:r>
-        <w:instrText xml:space="preserve"> SEQ Figura \* ARABIC </w:instrText>
-      </w:r>
-      <w:r>
-        <w:fldChar w:fldCharType="separate"/>
-      </w:r>
-      <w:r>
-        <w:rPr>
-          <w:noProof/>
-        </w:rPr>
-        <w:t>18</w:t>
-      </w:r>
-      <w:r>
-        <w:rPr>
-          <w:noProof/>
-        </w:rPr>
-        <w:fldChar w:fldCharType="end"/>
-      </w:r>
+      <w:fldSimple w:instr=" SEQ Figura \* ARABIC ">
+        <w:r>
+          <w:rPr>
+            <w:noProof/>
+          </w:rPr>
+          <w:t>18</w:t>
+        </w:r>
+      </w:fldSimple>
       <w:r>
         <w:t xml:space="preserve"> - Diagram</w:t>
       </w:r>
@@ -6342,27 +6105,14 @@
       <w:r>
         <w:t xml:space="preserve">Figura </w:t>
       </w:r>
-      <w:r>
-        <w:fldChar w:fldCharType="begin"/>
-      </w:r>
-      <w:r>
-        <w:instrText xml:space="preserve"> SEQ Figura \* ARABIC </w:instrText>
-      </w:r>
-      <w:r>
-        <w:fldChar w:fldCharType="separate"/>
-      </w:r>
-      <w:r>
-        <w:rPr>
-          <w:noProof/>
-        </w:rPr>
-        <w:t>19</w:t>
-      </w:r>
-      <w:r>
-        <w:rPr>
-          <w:noProof/>
-        </w:rPr>
-        <w:fldChar w:fldCharType="end"/>
-      </w:r>
+      <w:fldSimple w:instr=" SEQ Figura \* ARABIC ">
+        <w:r>
+          <w:rPr>
+            <w:noProof/>
+          </w:rPr>
+          <w:t>19</w:t>
+        </w:r>
+      </w:fldSimple>
       <w:r>
         <w:t xml:space="preserve"> - </w:t>
       </w:r>
@@ -6457,27 +6207,14 @@
       <w:r>
         <w:t xml:space="preserve">Figura </w:t>
       </w:r>
-      <w:r>
-        <w:fldChar w:fldCharType="begin"/>
-      </w:r>
-      <w:r>
-        <w:instrText xml:space="preserve"> SEQ Figura \* ARABIC </w:instrText>
-      </w:r>
-      <w:r>
-        <w:fldChar w:fldCharType="separate"/>
-      </w:r>
-      <w:r>
-        <w:rPr>
-          <w:noProof/>
-        </w:rPr>
-        <w:t>20</w:t>
-      </w:r>
-      <w:r>
-        <w:rPr>
-          <w:noProof/>
-        </w:rPr>
-        <w:fldChar w:fldCharType="end"/>
-      </w:r>
+      <w:fldSimple w:instr=" SEQ Figura \* ARABIC ">
+        <w:r>
+          <w:rPr>
+            <w:noProof/>
+          </w:rPr>
+          <w:t>20</w:t>
+        </w:r>
+      </w:fldSimple>
       <w:r>
         <w:t xml:space="preserve"> - </w:t>
       </w:r>
@@ -6609,27 +6346,14 @@
       <w:r>
         <w:t xml:space="preserve">Figura </w:t>
       </w:r>
-      <w:r>
-        <w:fldChar w:fldCharType="begin"/>
-      </w:r>
-      <w:r>
-        <w:instrText xml:space="preserve"> SEQ Figura \* ARABIC </w:instrText>
-      </w:r>
-      <w:r>
-        <w:fldChar w:fldCharType="separate"/>
-      </w:r>
-      <w:r>
-        <w:rPr>
-          <w:noProof/>
-        </w:rPr>
-        <w:t>21</w:t>
-      </w:r>
-      <w:r>
-        <w:rPr>
-          <w:noProof/>
-        </w:rPr>
-        <w:fldChar w:fldCharType="end"/>
-      </w:r>
+      <w:fldSimple w:instr=" SEQ Figura \* ARABIC ">
+        <w:r>
+          <w:rPr>
+            <w:noProof/>
+          </w:rPr>
+          <w:t>21</w:t>
+        </w:r>
+      </w:fldSimple>
       <w:r>
         <w:t xml:space="preserve"> - Diagrama de atividade de "Autenticação"</w:t>
       </w:r>
@@ -6708,27 +6432,14 @@
       <w:r>
         <w:t xml:space="preserve">Figura </w:t>
       </w:r>
-      <w:r>
-        <w:fldChar w:fldCharType="begin"/>
-      </w:r>
-      <w:r>
-        <w:instrText xml:space="preserve"> SEQ Figura \* ARABIC </w:instrText>
-      </w:r>
-      <w:r>
-        <w:fldChar w:fldCharType="separate"/>
-      </w:r>
-      <w:r>
-        <w:rPr>
-          <w:noProof/>
-        </w:rPr>
-        <w:t>22</w:t>
-      </w:r>
-      <w:r>
-        <w:rPr>
-          <w:noProof/>
-        </w:rPr>
-        <w:fldChar w:fldCharType="end"/>
-      </w:r>
+      <w:fldSimple w:instr=" SEQ Figura \* ARABIC ">
+        <w:r>
+          <w:rPr>
+            <w:noProof/>
+          </w:rPr>
+          <w:t>22</w:t>
+        </w:r>
+      </w:fldSimple>
       <w:r>
         <w:t xml:space="preserve"> - Diagrama de atividade de "</w:t>
       </w:r>
@@ -6813,27 +6524,14 @@
       <w:r>
         <w:t xml:space="preserve">Figura </w:t>
       </w:r>
-      <w:r>
-        <w:fldChar w:fldCharType="begin"/>
-      </w:r>
-      <w:r>
-        <w:instrText xml:space="preserve"> SEQ Figura \* ARABIC </w:instrText>
-      </w:r>
-      <w:r>
-        <w:fldChar w:fldCharType="separate"/>
-      </w:r>
-      <w:r>
-        <w:rPr>
-          <w:noProof/>
-        </w:rPr>
-        <w:t>23</w:t>
-      </w:r>
-      <w:r>
-        <w:rPr>
-          <w:noProof/>
-        </w:rPr>
-        <w:fldChar w:fldCharType="end"/>
-      </w:r>
+      <w:fldSimple w:instr=" SEQ Figura \* ARABIC ">
+        <w:r>
+          <w:rPr>
+            <w:noProof/>
+          </w:rPr>
+          <w:t>23</w:t>
+        </w:r>
+      </w:fldSimple>
       <w:r>
         <w:t xml:space="preserve"> - Diagra</w:t>
       </w:r>
@@ -6919,27 +6617,14 @@
       <w:r>
         <w:t xml:space="preserve">Figura </w:t>
       </w:r>
-      <w:r>
-        <w:fldChar w:fldCharType="begin"/>
-      </w:r>
-      <w:r>
-        <w:instrText xml:space="preserve"> SEQ Figura \* ARABIC </w:instrText>
-      </w:r>
-      <w:r>
-        <w:fldChar w:fldCharType="separate"/>
-      </w:r>
-      <w:r>
-        <w:rPr>
-          <w:noProof/>
-        </w:rPr>
-        <w:t>24</w:t>
-      </w:r>
-      <w:r>
-        <w:rPr>
-          <w:noProof/>
-        </w:rPr>
-        <w:fldChar w:fldCharType="end"/>
-      </w:r>
+      <w:fldSimple w:instr=" SEQ Figura \* ARABIC ">
+        <w:r>
+          <w:rPr>
+            <w:noProof/>
+          </w:rPr>
+          <w:t>24</w:t>
+        </w:r>
+      </w:fldSimple>
       <w:r>
         <w:t xml:space="preserve"> - Diagrama </w:t>
       </w:r>
@@ -7024,27 +6709,14 @@
       <w:r>
         <w:t xml:space="preserve">Figura </w:t>
       </w:r>
-      <w:r>
-        <w:fldChar w:fldCharType="begin"/>
-      </w:r>
-      <w:r>
-        <w:instrText xml:space="preserve"> SEQ Figura \* ARABIC </w:instrText>
-      </w:r>
-      <w:r>
-        <w:fldChar w:fldCharType="separate"/>
-      </w:r>
-      <w:r>
-        <w:rPr>
-          <w:noProof/>
-        </w:rPr>
-        <w:t>25</w:t>
-      </w:r>
-      <w:r>
-        <w:rPr>
-          <w:noProof/>
-        </w:rPr>
-        <w:fldChar w:fldCharType="end"/>
-      </w:r>
+      <w:fldSimple w:instr=" SEQ Figura \* ARABIC ">
+        <w:r>
+          <w:rPr>
+            <w:noProof/>
+          </w:rPr>
+          <w:t>25</w:t>
+        </w:r>
+      </w:fldSimple>
       <w:r>
         <w:t xml:space="preserve"> - Diagrama de atividade de "</w:t>
       </w:r>
@@ -7265,65 +6937,49 @@
         <w:t>os</w:t>
       </w:r>
       <w:r>
-        <w:t xml:space="preserve"> em ambiente Windows, utilizando </w:t>
+        <w:t xml:space="preserve"> em ambiente Windows, utilizando o IDE Visual </w:t>
+      </w:r>
+      <w:proofErr w:type="spellStart"/>
+      <w:r>
+        <w:t>Studio</w:t>
+      </w:r>
+      <w:proofErr w:type="spellEnd"/>
+      <w:r>
+        <w:t xml:space="preserve"> 2010, da Microsoft. A linguagem de programação utilizada foi C#, com </w:t>
       </w:r>
       <w:proofErr w:type="gramStart"/>
       <w:r>
-        <w:t>o IDE</w:t>
+        <w:t>plataforma .</w:t>
       </w:r>
       <w:proofErr w:type="gramEnd"/>
       <w:r>
-        <w:t xml:space="preserve"> Visual </w:t>
+        <w:t xml:space="preserve">NET, complementada por CSS, </w:t>
       </w:r>
       <w:proofErr w:type="spellStart"/>
       <w:r>
-        <w:t>Studio</w:t>
+        <w:t>Javascript</w:t>
       </w:r>
       <w:proofErr w:type="spellEnd"/>
       <w:r>
-        <w:t xml:space="preserve"> 2010, da Microsoft. A linguagem de programação utilizada foi C#, com </w:t>
+        <w:t xml:space="preserve"> e HTML.</w:t>
+      </w:r>
+    </w:p>
+    <w:p>
+      <w:r>
+        <w:t xml:space="preserve">Foi </w:t>
       </w:r>
       <w:proofErr w:type="gramStart"/>
       <w:r>
-        <w:t>plataforma .</w:t>
+        <w:t>utilizado .</w:t>
       </w:r>
       <w:proofErr w:type="gramEnd"/>
       <w:r>
-        <w:t xml:space="preserve">NET, complementada por CSS, </w:t>
-      </w:r>
-      <w:proofErr w:type="spellStart"/>
-      <w:r>
-        <w:t>Javascript</w:t>
-      </w:r>
-      <w:proofErr w:type="spellEnd"/>
-      <w:r>
-        <w:t xml:space="preserve"> e HTML.</w:t>
-      </w:r>
-    </w:p>
-    <w:p>
-      <w:r>
-        <w:t xml:space="preserve">Foi </w:t>
-      </w:r>
-      <w:proofErr w:type="gramStart"/>
-      <w:r>
-        <w:t>utilizado .</w:t>
-      </w:r>
-      <w:proofErr w:type="gramEnd"/>
-      <w:r>
         <w:t>NET Framework, que é um componente da Microsoft que permite integrar várias ferramentas e tecnologias, para que tenham um correto funcionamento no seu conjunto. Deste modo, foi possível criar uma aplicação consistente que envolveu diversas ferramentas.</w:t>
       </w:r>
     </w:p>
     <w:p>
       <w:r>
-        <w:t xml:space="preserve">A componente Mobile foi desenvolvida utilizando </w:t>
-      </w:r>
-      <w:proofErr w:type="gramStart"/>
-      <w:r>
-        <w:t>o IDE</w:t>
-      </w:r>
-      <w:proofErr w:type="gramEnd"/>
-      <w:r>
-        <w:t xml:space="preserve"> </w:t>
+        <w:t xml:space="preserve">A componente Mobile foi desenvolvida utilizando o IDE </w:t>
       </w:r>
       <w:proofErr w:type="spellStart"/>
       <w:r>
@@ -7493,9 +7149,261 @@
       </w:r>
     </w:p>
     <w:p/>
-    <w:p/>
-    <w:p>
-      <w:pPr>
+    <w:p>
+      <w:r>
+        <w:t xml:space="preserve">O suporte de toda a persistência de dados é feito pelo motor de base de dados SQL </w:t>
+      </w:r>
+      <w:proofErr w:type="gramStart"/>
+      <w:r>
+        <w:t>Server</w:t>
+      </w:r>
+      <w:proofErr w:type="gramEnd"/>
+      <w:r>
+        <w:t xml:space="preserve"> 2012. Nele está contida toda a informação partilhada pelos vários componentes do sistema.</w:t>
+      </w:r>
+    </w:p>
+    <w:p>
+      <w:r>
+        <w:t xml:space="preserve">A base de dados </w:t>
+      </w:r>
+      <w:proofErr w:type="spellStart"/>
+      <w:r>
+        <w:t>MyStreet</w:t>
+      </w:r>
+      <w:proofErr w:type="spellEnd"/>
+      <w:r>
+        <w:t xml:space="preserve"> é composta pelas seguintes tabelas:</w:t>
+      </w:r>
+    </w:p>
+    <w:p>
+      <w:pPr>
+        <w:pStyle w:val="PargrafodaLista"/>
+        <w:numPr>
+          <w:ilvl w:val="0"/>
+          <w:numId w:val="19"/>
+        </w:numPr>
+      </w:pPr>
+      <w:r>
+        <w:t>Utilizadores</w:t>
+      </w:r>
+      <w:r>
+        <w:t xml:space="preserve"> – Onde está guardada a informação detalhada de cada utilizador;</w:t>
+      </w:r>
+    </w:p>
+    <w:p>
+      <w:pPr>
+        <w:pStyle w:val="PargrafodaLista"/>
+        <w:numPr>
+          <w:ilvl w:val="0"/>
+          <w:numId w:val="19"/>
+        </w:numPr>
+      </w:pPr>
+      <w:r>
+        <w:t>Amigos</w:t>
+      </w:r>
+      <w:r>
+        <w:t xml:space="preserve"> – Representa a ligação entre os vários utilizadores, dois a dois;</w:t>
+      </w:r>
+    </w:p>
+    <w:p>
+      <w:pPr>
+        <w:pStyle w:val="PargrafodaLista"/>
+        <w:numPr>
+          <w:ilvl w:val="0"/>
+          <w:numId w:val="19"/>
+        </w:numPr>
+      </w:pPr>
+      <w:proofErr w:type="spellStart"/>
+      <w:r>
+        <w:t>Likes</w:t>
+      </w:r>
+      <w:proofErr w:type="spellEnd"/>
+      <w:r>
+        <w:t xml:space="preserve"> – Tem a informação sobre todos os </w:t>
+      </w:r>
+      <w:proofErr w:type="spellStart"/>
+      <w:r>
+        <w:t>likes</w:t>
+      </w:r>
+      <w:proofErr w:type="spellEnd"/>
+      <w:r>
+        <w:t xml:space="preserve"> de utilizadores a ocorrências</w:t>
+      </w:r>
+      <w:r>
+        <w:t>;</w:t>
+      </w:r>
+    </w:p>
+    <w:p>
+      <w:pPr>
+        <w:pStyle w:val="PargrafodaLista"/>
+        <w:numPr>
+          <w:ilvl w:val="0"/>
+          <w:numId w:val="19"/>
+        </w:numPr>
+      </w:pPr>
+      <w:proofErr w:type="spellStart"/>
+      <w:r>
+        <w:t>Classificacoes</w:t>
+      </w:r>
+      <w:proofErr w:type="spellEnd"/>
+      <w:r>
+        <w:t xml:space="preserve"> – Lista de todas as classificações dadas por utilizadores a intervenções</w:t>
+      </w:r>
+      <w:r>
+        <w:t>;</w:t>
+      </w:r>
+    </w:p>
+    <w:p>
+      <w:pPr>
+        <w:pStyle w:val="PargrafodaLista"/>
+        <w:numPr>
+          <w:ilvl w:val="0"/>
+          <w:numId w:val="19"/>
+        </w:numPr>
+      </w:pPr>
+      <w:r>
+        <w:lastRenderedPageBreak/>
+        <w:t>Localidades</w:t>
+      </w:r>
+      <w:r>
+        <w:t xml:space="preserve"> – Todas as localidades conhecidas pelo sistema e as coordenadas </w:t>
+      </w:r>
+      <w:r>
+        <w:t>limítrofes;</w:t>
+      </w:r>
+    </w:p>
+    <w:p>
+      <w:pPr>
+        <w:pStyle w:val="PargrafodaLista"/>
+        <w:numPr>
+          <w:ilvl w:val="0"/>
+          <w:numId w:val="19"/>
+        </w:numPr>
+      </w:pPr>
+      <w:proofErr w:type="spellStart"/>
+      <w:r>
+        <w:t>Comentarios</w:t>
+      </w:r>
+      <w:proofErr w:type="spellEnd"/>
+      <w:r>
+        <w:t xml:space="preserve"> – Registo de todos os comentários feitos por utilizadores sobre ocorrências. Pode conter a relação a uma imagem também;</w:t>
+      </w:r>
+    </w:p>
+    <w:p>
+      <w:pPr>
+        <w:pStyle w:val="PargrafodaLista"/>
+        <w:numPr>
+          <w:ilvl w:val="0"/>
+          <w:numId w:val="19"/>
+        </w:numPr>
+      </w:pPr>
+      <w:proofErr w:type="spellStart"/>
+      <w:r>
+        <w:t>Ocorrencias</w:t>
+      </w:r>
+      <w:proofErr w:type="spellEnd"/>
+      <w:r>
+        <w:t xml:space="preserve"> – Guarda os detalhes de uma ocorrência;</w:t>
+      </w:r>
+    </w:p>
+    <w:p>
+      <w:pPr>
+        <w:pStyle w:val="PargrafodaLista"/>
+        <w:numPr>
+          <w:ilvl w:val="0"/>
+          <w:numId w:val="19"/>
+        </w:numPr>
+      </w:pPr>
+      <w:proofErr w:type="spellStart"/>
+      <w:r>
+        <w:t>Intervencoes</w:t>
+      </w:r>
+      <w:proofErr w:type="spellEnd"/>
+      <w:r>
+        <w:t xml:space="preserve"> – Registo das intervenções feitas sobre as ocorrências. As intervenções estão sempre associadas a utilizadores e têm uma descrição;</w:t>
+      </w:r>
+    </w:p>
+    <w:p>
+      <w:pPr>
+        <w:pStyle w:val="PargrafodaLista"/>
+        <w:numPr>
+          <w:ilvl w:val="0"/>
+          <w:numId w:val="19"/>
+        </w:numPr>
+      </w:pPr>
+      <w:proofErr w:type="spellStart"/>
+      <w:r>
+        <w:t>TagsOcorrencia</w:t>
+      </w:r>
+      <w:proofErr w:type="spellEnd"/>
+      <w:r>
+        <w:t xml:space="preserve"> – Relação entre </w:t>
+      </w:r>
+      <w:proofErr w:type="spellStart"/>
+      <w:proofErr w:type="gramStart"/>
+      <w:r>
+        <w:t>tags</w:t>
+      </w:r>
+      <w:proofErr w:type="spellEnd"/>
+      <w:proofErr w:type="gramEnd"/>
+      <w:r>
+        <w:t xml:space="preserve"> e ocorrências;</w:t>
+      </w:r>
+    </w:p>
+    <w:p>
+      <w:pPr>
+        <w:pStyle w:val="PargrafodaLista"/>
+        <w:numPr>
+          <w:ilvl w:val="0"/>
+          <w:numId w:val="19"/>
+        </w:numPr>
+      </w:pPr>
+      <w:proofErr w:type="spellStart"/>
+      <w:proofErr w:type="gramStart"/>
+      <w:r>
+        <w:t>Tags</w:t>
+      </w:r>
+      <w:proofErr w:type="spellEnd"/>
+      <w:proofErr w:type="gramEnd"/>
+      <w:r>
+        <w:t xml:space="preserve"> – Descrição de todas as </w:t>
+      </w:r>
+      <w:proofErr w:type="spellStart"/>
+      <w:r>
+        <w:t>tags</w:t>
+      </w:r>
+      <w:proofErr w:type="spellEnd"/>
+      <w:r>
+        <w:t xml:space="preserve"> criadas;</w:t>
+      </w:r>
+    </w:p>
+    <w:p>
+      <w:pPr>
+        <w:pStyle w:val="PargrafodaLista"/>
+        <w:numPr>
+          <w:ilvl w:val="0"/>
+          <w:numId w:val="19"/>
+        </w:numPr>
+      </w:pPr>
+      <w:r>
+        <w:t xml:space="preserve">Imagens – </w:t>
+      </w:r>
+      <w:proofErr w:type="spellStart"/>
+      <w:r>
+        <w:t>Blobs</w:t>
+      </w:r>
+      <w:proofErr w:type="spellEnd"/>
+      <w:r>
+        <w:t xml:space="preserve"> das imagens adicionadas ao sistema;</w:t>
+      </w:r>
+    </w:p>
+    <w:p>
+      <w:pPr>
+        <w:pStyle w:val="PargrafodaLista"/>
+        <w:numPr>
+          <w:ilvl w:val="0"/>
+          <w:numId w:val="19"/>
+        </w:numPr>
         <w:sectPr>
           <w:pgSz w:w="11906" w:h="16838"/>
           <w:pgMar w:top="1417" w:right="1701" w:bottom="1417" w:left="1701" w:header="708" w:footer="708" w:gutter="0"/>
@@ -7504,6 +7412,14 @@
           <w:docGrid w:linePitch="360"/>
         </w:sectPr>
       </w:pPr>
+      <w:proofErr w:type="spellStart"/>
+      <w:r>
+        <w:t>ImagensOcorrencia</w:t>
+      </w:r>
+      <w:proofErr w:type="spellEnd"/>
+      <w:r>
+        <w:t xml:space="preserve"> – Guarda as associações de imagens a ocorrências.</w:t>
+      </w:r>
     </w:p>
     <w:p>
       <w:pPr>
@@ -7611,6 +7527,22 @@
       </w:r>
     </w:p>
     <w:p>
+      <w:pPr>
+        <w:pStyle w:val="Cabealho2"/>
+      </w:pPr>
+      <w:r>
+        <w:t>Aplicação REST</w:t>
+      </w:r>
+    </w:p>
+    <w:p>
+      <w:pPr>
+        <w:pStyle w:val="Cabealho2"/>
+      </w:pPr>
+    </w:p>
+    <w:p>
+      <w:pPr>
+        <w:pStyle w:val="Cabealho2"/>
+      </w:pPr>
       <w:bookmarkStart w:id="24" w:name="_GoBack"/>
       <w:bookmarkEnd w:id="24"/>
       <w:r>
@@ -7772,7 +7704,7 @@
               <w:sz w:val="32"/>
               <w:szCs w:val="32"/>
             </w:rPr>
-            <w:t>10</w:t>
+            <w:t>30</w:t>
           </w:r>
           <w:r>
             <w:rPr>
@@ -8528,6 +8460,119 @@
     </w:lvl>
   </w:abstractNum>
   <w:abstractNum w:abstractNumId="7">
+    <w:nsid w:val="09217237"/>
+    <w:multiLevelType w:val="hybridMultilevel"/>
+    <w:tmpl w:val="2D4871E2"/>
+    <w:lvl w:ilvl="0" w:tplc="08160001">
+      <w:start w:val="1"/>
+      <w:numFmt w:val="bullet"/>
+      <w:lvlText w:val=""/>
+      <w:lvlJc w:val="left"/>
+      <w:pPr>
+        <w:ind w:left="1287" w:hanging="360"/>
+      </w:pPr>
+      <w:rPr>
+        <w:rFonts w:ascii="Symbol" w:hAnsi="Symbol" w:hint="default"/>
+      </w:rPr>
+    </w:lvl>
+    <w:lvl w:ilvl="1" w:tplc="08160003" w:tentative="1">
+      <w:start w:val="1"/>
+      <w:numFmt w:val="bullet"/>
+      <w:lvlText w:val="o"/>
+      <w:lvlJc w:val="left"/>
+      <w:pPr>
+        <w:ind w:left="2007" w:hanging="360"/>
+      </w:pPr>
+      <w:rPr>
+        <w:rFonts w:ascii="Courier New" w:hAnsi="Courier New" w:cs="Courier New" w:hint="default"/>
+      </w:rPr>
+    </w:lvl>
+    <w:lvl w:ilvl="2" w:tplc="08160005" w:tentative="1">
+      <w:start w:val="1"/>
+      <w:numFmt w:val="bullet"/>
+      <w:lvlText w:val=""/>
+      <w:lvlJc w:val="left"/>
+      <w:pPr>
+        <w:ind w:left="2727" w:hanging="360"/>
+      </w:pPr>
+      <w:rPr>
+        <w:rFonts w:ascii="Wingdings" w:hAnsi="Wingdings" w:hint="default"/>
+      </w:rPr>
+    </w:lvl>
+    <w:lvl w:ilvl="3" w:tplc="08160001" w:tentative="1">
+      <w:start w:val="1"/>
+      <w:numFmt w:val="bullet"/>
+      <w:lvlText w:val=""/>
+      <w:lvlJc w:val="left"/>
+      <w:pPr>
+        <w:ind w:left="3447" w:hanging="360"/>
+      </w:pPr>
+      <w:rPr>
+        <w:rFonts w:ascii="Symbol" w:hAnsi="Symbol" w:hint="default"/>
+      </w:rPr>
+    </w:lvl>
+    <w:lvl w:ilvl="4" w:tplc="08160003" w:tentative="1">
+      <w:start w:val="1"/>
+      <w:numFmt w:val="bullet"/>
+      <w:lvlText w:val="o"/>
+      <w:lvlJc w:val="left"/>
+      <w:pPr>
+        <w:ind w:left="4167" w:hanging="360"/>
+      </w:pPr>
+      <w:rPr>
+        <w:rFonts w:ascii="Courier New" w:hAnsi="Courier New" w:cs="Courier New" w:hint="default"/>
+      </w:rPr>
+    </w:lvl>
+    <w:lvl w:ilvl="5" w:tplc="08160005" w:tentative="1">
+      <w:start w:val="1"/>
+      <w:numFmt w:val="bullet"/>
+      <w:lvlText w:val=""/>
+      <w:lvlJc w:val="left"/>
+      <w:pPr>
+        <w:ind w:left="4887" w:hanging="360"/>
+      </w:pPr>
+      <w:rPr>
+        <w:rFonts w:ascii="Wingdings" w:hAnsi="Wingdings" w:hint="default"/>
+      </w:rPr>
+    </w:lvl>
+    <w:lvl w:ilvl="6" w:tplc="08160001" w:tentative="1">
+      <w:start w:val="1"/>
+      <w:numFmt w:val="bullet"/>
+      <w:lvlText w:val=""/>
+      <w:lvlJc w:val="left"/>
+      <w:pPr>
+        <w:ind w:left="5607" w:hanging="360"/>
+      </w:pPr>
+      <w:rPr>
+        <w:rFonts w:ascii="Symbol" w:hAnsi="Symbol" w:hint="default"/>
+      </w:rPr>
+    </w:lvl>
+    <w:lvl w:ilvl="7" w:tplc="08160003" w:tentative="1">
+      <w:start w:val="1"/>
+      <w:numFmt w:val="bullet"/>
+      <w:lvlText w:val="o"/>
+      <w:lvlJc w:val="left"/>
+      <w:pPr>
+        <w:ind w:left="6327" w:hanging="360"/>
+      </w:pPr>
+      <w:rPr>
+        <w:rFonts w:ascii="Courier New" w:hAnsi="Courier New" w:cs="Courier New" w:hint="default"/>
+      </w:rPr>
+    </w:lvl>
+    <w:lvl w:ilvl="8" w:tplc="08160005" w:tentative="1">
+      <w:start w:val="1"/>
+      <w:numFmt w:val="bullet"/>
+      <w:lvlText w:val=""/>
+      <w:lvlJc w:val="left"/>
+      <w:pPr>
+        <w:ind w:left="7047" w:hanging="360"/>
+      </w:pPr>
+      <w:rPr>
+        <w:rFonts w:ascii="Wingdings" w:hAnsi="Wingdings" w:hint="default"/>
+      </w:rPr>
+    </w:lvl>
+  </w:abstractNum>
+  <w:abstractNum w:abstractNumId="8">
     <w:nsid w:val="1D590A4D"/>
     <w:multiLevelType w:val="hybridMultilevel"/>
     <w:tmpl w:val="1F9861A8"/>
@@ -8640,7 +8685,7 @@
       </w:rPr>
     </w:lvl>
   </w:abstractNum>
-  <w:abstractNum w:abstractNumId="8">
+  <w:abstractNum w:abstractNumId="9">
     <w:nsid w:val="2D0C6547"/>
     <w:multiLevelType w:val="hybridMultilevel"/>
     <w:tmpl w:val="4486570E"/>
@@ -8753,7 +8798,7 @@
       </w:rPr>
     </w:lvl>
   </w:abstractNum>
-  <w:abstractNum w:abstractNumId="9">
+  <w:abstractNum w:abstractNumId="10">
     <w:nsid w:val="3235552A"/>
     <w:multiLevelType w:val="hybridMultilevel"/>
     <w:tmpl w:val="02A6E4B4"/>
@@ -8866,7 +8911,7 @@
       </w:rPr>
     </w:lvl>
   </w:abstractNum>
-  <w:abstractNum w:abstractNumId="10">
+  <w:abstractNum w:abstractNumId="11">
     <w:nsid w:val="429502BF"/>
     <w:multiLevelType w:val="multilevel"/>
     <w:tmpl w:val="F6A480F6"/>
@@ -8979,7 +9024,7 @@
       </w:rPr>
     </w:lvl>
   </w:abstractNum>
-  <w:abstractNum w:abstractNumId="11">
+  <w:abstractNum w:abstractNumId="12">
     <w:nsid w:val="5D7D50EC"/>
     <w:multiLevelType w:val="multilevel"/>
     <w:tmpl w:val="796EDE94"/>
@@ -9092,7 +9137,7 @@
       </w:rPr>
     </w:lvl>
   </w:abstractNum>
-  <w:abstractNum w:abstractNumId="12">
+  <w:abstractNum w:abstractNumId="13">
     <w:nsid w:val="63AF7318"/>
     <w:multiLevelType w:val="hybridMultilevel"/>
     <w:tmpl w:val="6BBEC4BE"/>
@@ -9205,7 +9250,7 @@
       </w:rPr>
     </w:lvl>
   </w:abstractNum>
-  <w:abstractNum w:abstractNumId="13">
+  <w:abstractNum w:abstractNumId="14">
     <w:nsid w:val="68B11D28"/>
     <w:multiLevelType w:val="hybridMultilevel"/>
     <w:tmpl w:val="6D24568A"/>
@@ -9318,7 +9363,7 @@
       </w:rPr>
     </w:lvl>
   </w:abstractNum>
-  <w:abstractNum w:abstractNumId="14">
+  <w:abstractNum w:abstractNumId="15">
     <w:nsid w:val="697F6DF9"/>
     <w:multiLevelType w:val="hybridMultilevel"/>
     <w:tmpl w:val="616A77DE"/>
@@ -9431,7 +9476,7 @@
       </w:rPr>
     </w:lvl>
   </w:abstractNum>
-  <w:abstractNum w:abstractNumId="15">
+  <w:abstractNum w:abstractNumId="16">
     <w:nsid w:val="6F4E5ED0"/>
     <w:multiLevelType w:val="hybridMultilevel"/>
     <w:tmpl w:val="26026778"/>
@@ -9518,7 +9563,7 @@
       </w:pPr>
     </w:lvl>
   </w:abstractNum>
-  <w:abstractNum w:abstractNumId="16">
+  <w:abstractNum w:abstractNumId="17">
     <w:nsid w:val="74967759"/>
     <w:multiLevelType w:val="multilevel"/>
     <w:tmpl w:val="ACEC644C"/>
@@ -9639,7 +9684,7 @@
       </w:rPr>
     </w:lvl>
   </w:abstractNum>
-  <w:abstractNum w:abstractNumId="17">
+  <w:abstractNum w:abstractNumId="18">
     <w:nsid w:val="7ACE72C1"/>
     <w:multiLevelType w:val="hybridMultilevel"/>
     <w:tmpl w:val="5DEEE746"/>
@@ -9765,46 +9810,49 @@
     <w:abstractNumId w:val="3"/>
   </w:num>
   <w:num w:numId="5">
-    <w:abstractNumId w:val="16"/>
+    <w:abstractNumId w:val="17"/>
   </w:num>
   <w:num w:numId="6">
     <w:abstractNumId w:val="6"/>
   </w:num>
   <w:num w:numId="7">
-    <w:abstractNumId w:val="7"/>
+    <w:abstractNumId w:val="8"/>
   </w:num>
   <w:num w:numId="8">
-    <w:abstractNumId w:val="13"/>
+    <w:abstractNumId w:val="14"/>
   </w:num>
   <w:num w:numId="9">
-    <w:abstractNumId w:val="11"/>
+    <w:abstractNumId w:val="12"/>
   </w:num>
   <w:num w:numId="10">
-    <w:abstractNumId w:val="10"/>
+    <w:abstractNumId w:val="11"/>
   </w:num>
   <w:num w:numId="11">
     <w:abstractNumId w:val="4"/>
   </w:num>
   <w:num w:numId="12">
-    <w:abstractNumId w:val="12"/>
+    <w:abstractNumId w:val="13"/>
   </w:num>
   <w:num w:numId="13">
-    <w:abstractNumId w:val="8"/>
+    <w:abstractNumId w:val="9"/>
   </w:num>
   <w:num w:numId="14">
     <w:abstractNumId w:val="5"/>
   </w:num>
   <w:num w:numId="15">
-    <w:abstractNumId w:val="17"/>
+    <w:abstractNumId w:val="18"/>
   </w:num>
   <w:num w:numId="16">
+    <w:abstractNumId w:val="16"/>
+  </w:num>
+  <w:num w:numId="17">
+    <w:abstractNumId w:val="10"/>
+  </w:num>
+  <w:num w:numId="18">
     <w:abstractNumId w:val="15"/>
   </w:num>
-  <w:num w:numId="17">
-    <w:abstractNumId w:val="9"/>
-  </w:num>
-  <w:num w:numId="18">
-    <w:abstractNumId w:val="14"/>
+  <w:num w:numId="19">
+    <w:abstractNumId w:val="7"/>
   </w:num>
 </w:numbering>
 </file>
@@ -10781,7 +10829,7 @@
     <w:charset w:val="00"/>
     <w:family w:val="roman"/>
     <w:pitch w:val="variable"/>
-    <w:sig w:usb0="E0002AFF" w:usb1="C0007841" w:usb2="00000009" w:usb3="00000000" w:csb0="000001FF" w:csb1="00000000"/>
+    <w:sig w:usb0="E0002AFF" w:usb1="C0007843" w:usb2="00000009" w:usb3="00000000" w:csb0="000001FF" w:csb1="00000000"/>
   </w:font>
   <w:font w:name="Courier New">
     <w:panose1 w:val="02070309020205020404"/>
@@ -10837,7 +10885,7 @@
     <w:charset w:val="00"/>
     <w:family w:val="roman"/>
     <w:pitch w:val="variable"/>
-    <w:sig w:usb0="E0002AFF" w:usb1="C0007841" w:usb2="00000009" w:usb3="00000000" w:csb0="000001FF" w:csb1="00000000"/>
+    <w:sig w:usb0="E0002AFF" w:usb1="C0007843" w:usb2="00000009" w:usb3="00000000" w:csb0="000001FF" w:csb1="00000000"/>
   </w:font>
   <w:font w:name="Arial-ItalicMT">
     <w:panose1 w:val="00000000000000000000"/>
@@ -10873,6 +10921,7 @@
     <w:rsid w:val="00395E97"/>
     <w:rsid w:val="005D3BA2"/>
     <w:rsid w:val="00AE2AB0"/>
+    <w:rsid w:val="00F122D1"/>
     <w:rsid w:val="00F5125A"/>
   </w:rsids>
   <m:mathPr>
@@ -11629,7 +11678,7 @@
 </file>
 
 <file path=customXml/itemProps2.xml><?xml version="1.0" encoding="utf-8"?>
-<ds:datastoreItem xmlns:ds="http://schemas.openxmlformats.org/officeDocument/2006/customXml" ds:itemID="{669C1E38-ABC0-4E51-9477-6F2B8324FF7C}">
+<ds:datastoreItem xmlns:ds="http://schemas.openxmlformats.org/officeDocument/2006/customXml" ds:itemID="{96036140-08AA-4E4F-9BBE-C0738D188471}">
   <ds:schemaRefs>
     <ds:schemaRef ds:uri="http://schemas.openxmlformats.org/officeDocument/2006/bibliography"/>
   </ds:schemaRefs>

</xml_diff>

<commit_message>
Relatório: Adição da descrição da aplicação mobile.
</commit_message>
<xml_diff>
--- a/docs/fase4/RelatorioFase4_bmm.docx
+++ b/docs/fase4/RelatorioFase4_bmm.docx
@@ -63,7 +63,6 @@
                 <w:dataBinding w:prefixMappings="xmlns:ns0='http://schemas.openxmlformats.org/package/2006/metadata/core-properties' xmlns:ns1='http://purl.org/dc/elements/1.1/'" w:xpath="/ns0:coreProperties[1]/ns1:title[1]" w:storeItemID="{6C3C8BC8-F283-45AE-878A-BAB7291924A1}"/>
                 <w:text/>
               </w:sdtPr>
-              <w:sdtEndPr/>
               <w:sdtContent>
                 <w:tc>
                   <w:tcPr>
@@ -83,8 +82,6 @@
                         <w:szCs w:val="72"/>
                       </w:rPr>
                     </w:pPr>
-                    <w:proofErr w:type="spellStart"/>
-                    <w:proofErr w:type="gramStart"/>
                     <w:r>
                       <w:rPr>
                         <w:rFonts w:asciiTheme="majorHAnsi" w:eastAsiaTheme="majorEastAsia" w:hAnsiTheme="majorHAnsi" w:cstheme="majorBidi"/>
@@ -93,8 +90,6 @@
                       </w:rPr>
                       <w:t>myStreet</w:t>
                     </w:r>
-                    <w:proofErr w:type="spellEnd"/>
-                    <w:proofErr w:type="gramEnd"/>
                   </w:p>
                 </w:tc>
               </w:sdtContent>
@@ -129,7 +124,6 @@
                     <w:calendar w:val="gregorian"/>
                   </w:date>
                 </w:sdtPr>
-                <w:sdtEndPr/>
                 <w:sdtContent>
                   <w:p>
                     <w:pPr>
@@ -146,25 +140,7 @@
                         <w:sz w:val="36"/>
                         <w:szCs w:val="36"/>
                       </w:rPr>
-                      <w:t xml:space="preserve">2 </w:t>
-                    </w:r>
-                    <w:proofErr w:type="gramStart"/>
-                    <w:r>
-                      <w:rPr>
-                        <w:rFonts w:asciiTheme="majorHAnsi" w:eastAsiaTheme="majorEastAsia" w:hAnsiTheme="majorHAnsi" w:cstheme="majorBidi"/>
-                        <w:sz w:val="36"/>
-                        <w:szCs w:val="36"/>
-                      </w:rPr>
-                      <w:t>de</w:t>
-                    </w:r>
-                    <w:proofErr w:type="gramEnd"/>
-                    <w:r>
-                      <w:rPr>
-                        <w:rFonts w:asciiTheme="majorHAnsi" w:eastAsiaTheme="majorEastAsia" w:hAnsiTheme="majorHAnsi" w:cstheme="majorBidi"/>
-                        <w:sz w:val="36"/>
-                        <w:szCs w:val="36"/>
-                      </w:rPr>
-                      <w:t xml:space="preserve"> junho</w:t>
+                      <w:t>2 de junho</w:t>
                     </w:r>
                   </w:p>
                 </w:sdtContent>
@@ -189,7 +165,6 @@
                     <w:calendar w:val="gregorian"/>
                   </w:date>
                 </w:sdtPr>
-                <w:sdtEndPr/>
                 <w:sdtContent>
                   <w:p>
                     <w:pPr>
@@ -290,16 +265,8 @@
                   <w:rPr>
                     <w:color w:val="D16349" w:themeColor="accent1"/>
                   </w:rPr>
-                  <w:t xml:space="preserve">Carlos </w:t>
+                  <w:t>Carlos Cosio</w:t>
                 </w:r>
-                <w:proofErr w:type="spellStart"/>
-                <w:r>
-                  <w:rPr>
-                    <w:color w:val="D16349" w:themeColor="accent1"/>
-                  </w:rPr>
-                  <w:t>Cosio</w:t>
-                </w:r>
-                <w:proofErr w:type="spellEnd"/>
               </w:p>
             </w:tc>
             <w:sdt>
@@ -314,7 +281,6 @@
                 <w:dataBinding w:prefixMappings="xmlns:ns0='http://schemas.openxmlformats.org/package/2006/metadata/core-properties' xmlns:ns1='http://purl.org/dc/elements/1.1/'" w:xpath="/ns0:coreProperties[1]/ns1:subject[1]" w:storeItemID="{6C3C8BC8-F283-45AE-878A-BAB7291924A1}"/>
                 <w:text/>
               </w:sdtPr>
-              <w:sdtEndPr/>
               <w:sdtContent>
                 <w:tc>
                   <w:tcPr>
@@ -340,25 +306,7 @@
                         <w:sz w:val="36"/>
                         <w:szCs w:val="36"/>
                       </w:rPr>
-                      <w:t xml:space="preserve">Desenvolvimento de </w:t>
-                    </w:r>
-                    <w:proofErr w:type="gramStart"/>
-                    <w:r>
-                      <w:rPr>
-                        <w:rFonts w:asciiTheme="majorHAnsi" w:eastAsiaTheme="majorEastAsia" w:hAnsiTheme="majorHAnsi" w:cstheme="majorBidi"/>
-                        <w:sz w:val="36"/>
-                        <w:szCs w:val="36"/>
-                      </w:rPr>
-                      <w:t>um SIG</w:t>
-                    </w:r>
-                    <w:proofErr w:type="gramEnd"/>
-                    <w:r>
-                      <w:rPr>
-                        <w:rFonts w:asciiTheme="majorHAnsi" w:eastAsiaTheme="majorEastAsia" w:hAnsiTheme="majorHAnsi" w:cstheme="majorBidi"/>
-                        <w:sz w:val="36"/>
-                        <w:szCs w:val="36"/>
-                      </w:rPr>
-                      <w:t xml:space="preserve"> social para comunicação </w:t>
+                      <w:t xml:space="preserve">Desenvolvimento de um SIG social para comunicação </w:t>
                     </w:r>
                     <w:r>
                       <w:rPr>
@@ -609,23 +557,7 @@
         <w:t>Palavras-Chave:</w:t>
       </w:r>
       <w:r>
-        <w:t xml:space="preserve"> </w:t>
-      </w:r>
-      <w:proofErr w:type="gramStart"/>
-      <w:r>
-        <w:t>software</w:t>
-      </w:r>
-      <w:proofErr w:type="gramEnd"/>
-      <w:r>
-        <w:t xml:space="preserve">, SIG, base de dados, rede social, </w:t>
-      </w:r>
-      <w:proofErr w:type="spellStart"/>
-      <w:r>
-        <w:t>myStreet</w:t>
-      </w:r>
-      <w:proofErr w:type="spellEnd"/>
-      <w:r>
-        <w:t>.</w:t>
+        <w:t xml:space="preserve"> software, SIG, base de dados, rede social, myStreet.</w:t>
       </w:r>
     </w:p>
     <w:p>
@@ -649,7 +581,6 @@
           <w:docPartUnique/>
         </w:docPartObj>
       </w:sdtPr>
-      <w:sdtEndPr/>
       <w:sdtContent>
         <w:p>
           <w:r>
@@ -2473,13 +2404,8 @@
     </w:p>
     <w:p/>
     <w:p>
-      <w:proofErr w:type="spellStart"/>
-      <w:r>
-        <w:t>MyStreet</w:t>
-      </w:r>
-      <w:proofErr w:type="spellEnd"/>
-      <w:r>
-        <w:t xml:space="preserve"> </w:t>
+      <w:r>
+        <w:t xml:space="preserve">MyStreet </w:t>
       </w:r>
       <w:r>
         <w:t>será uma rede social que irá permitir a todos os utilizadores reportarem os mais variados problemas que possam surgir na sua vizinhança num ambiente informal e em que a interatividade assumirá um papel chave.</w:t>
@@ -2554,15 +2480,7 @@
     </w:p>
     <w:p>
       <w:r>
-        <w:t xml:space="preserve">A aplicação Web será o meio preferencial de interação com a aplicação e conterá todas as funcionalidades que se pretende que a aplicação tenha, desde registo e autenticação de utilizadores a adição de comentários, </w:t>
-      </w:r>
-      <w:proofErr w:type="spellStart"/>
-      <w:r>
-        <w:t>upload</w:t>
-      </w:r>
-      <w:proofErr w:type="spellEnd"/>
-      <w:r>
-        <w:t xml:space="preserve"> de fotografias, reportação de problemas ou classificação de soluções implementadas.</w:t>
+        <w:t>A aplicação Web será o meio preferencial de interação com a aplicação e conterá todas as funcionalidades que se pretende que a aplicação tenha, desde registo e autenticação de utilizadores a adição de comentários, upload de fotografias, reportação de problemas ou classificação de soluções implementadas.</w:t>
       </w:r>
     </w:p>
     <w:p>
@@ -2589,23 +2507,7 @@
     </w:p>
     <w:p>
       <w:r>
-        <w:t xml:space="preserve">A aplicação Mobile pretende tirar partido das características típicas dos </w:t>
-      </w:r>
-      <w:proofErr w:type="spellStart"/>
-      <w:r>
-        <w:t>smartphones</w:t>
-      </w:r>
-      <w:proofErr w:type="spellEnd"/>
-      <w:r>
-        <w:t xml:space="preserve"> atuais, quer seja a sua portabilidade e “omnipresença”, quer sejam as suas características físicas como a câmara e </w:t>
-      </w:r>
-      <w:proofErr w:type="spellStart"/>
-      <w:r>
-        <w:t>gps</w:t>
-      </w:r>
-      <w:proofErr w:type="spellEnd"/>
-      <w:r>
-        <w:t>.</w:t>
+        <w:t>A aplicação Mobile pretende tirar partido das características típicas dos smartphones atuais, quer seja a sua portabilidade e “omnipresença”, quer sejam as suas características físicas como a câmara e gps.</w:t>
       </w:r>
     </w:p>
     <w:p>
@@ -2648,15 +2550,7 @@
         <w:t>arquitetada</w:t>
       </w:r>
       <w:r>
-        <w:t xml:space="preserve"> </w:t>
-      </w:r>
-      <w:proofErr w:type="gramStart"/>
-      <w:r>
-        <w:t>de forma a que</w:t>
-      </w:r>
-      <w:proofErr w:type="gramEnd"/>
-      <w:r>
-        <w:t xml:space="preserve"> a sua resposta seja o mais célere possível, por isso a eficiência e escalabilidade da base de dados serão pontos fulcrais a ter em atenção no desenrolar deste projeto. </w:t>
+        <w:t xml:space="preserve"> de forma a que a sua resposta seja o mais célere possível, por isso a eficiência e escalabilidade da base de dados serão pontos fulcrais a ter em atenção no desenrolar deste projeto. </w:t>
       </w:r>
     </w:p>
     <w:p>
@@ -2697,59 +2591,19 @@
       <w:bookmarkStart w:id="6" w:name="_Toc353840918"/>
       <w:r>
         <w:lastRenderedPageBreak/>
-        <w:t xml:space="preserve">1.2.3 Análise da Concorrência e </w:t>
-      </w:r>
-      <w:proofErr w:type="spellStart"/>
-      <w:r>
-        <w:t>receptitividade</w:t>
-      </w:r>
-      <w:proofErr w:type="spellEnd"/>
-      <w:r>
-        <w:t xml:space="preserve"> do mercado</w:t>
+        <w:t>1.2.3 Análise da Concorrência e receptitividade do mercado</w:t>
       </w:r>
       <w:bookmarkEnd w:id="6"/>
     </w:p>
     <w:p/>
     <w:p>
       <w:r>
-        <w:t xml:space="preserve">Existe uma aplicação chamada </w:t>
-      </w:r>
-      <w:proofErr w:type="spellStart"/>
-      <w:r>
-        <w:t>FixMyStreet</w:t>
-      </w:r>
-      <w:proofErr w:type="spellEnd"/>
-      <w:r>
-        <w:t xml:space="preserve"> (http://www.fixmystreet.com) que tem uma função semelhante à do nosso programa, mas operando apenas no Reino Unido. Funciona usando as ferramentas da </w:t>
-      </w:r>
-      <w:proofErr w:type="spellStart"/>
-      <w:r>
-        <w:t>mySociety</w:t>
-      </w:r>
-      <w:proofErr w:type="spellEnd"/>
-      <w:r>
-        <w:t xml:space="preserve"> (http://www.mysociety.org) que fornece </w:t>
-      </w:r>
-      <w:proofErr w:type="spellStart"/>
-      <w:r>
-        <w:t>feeds</w:t>
-      </w:r>
-      <w:proofErr w:type="spellEnd"/>
-      <w:r>
-        <w:t xml:space="preserve"> de informação, mapas e vários outros suportes.</w:t>
-      </w:r>
-    </w:p>
-    <w:p>
-      <w:r>
-        <w:t xml:space="preserve">Para além deste, várias outras aplicações baseadas no mesmo foram surgindo noutros países, tal como Canadá, Alemanha ou Coreia. Em Portugal a aplicação "A Minha Rua" do portal do cidadão fornece o mesmo serviço, mas devido a uma interface complicada e pouco prática não tem muita adesão. Um novo projeto do </w:t>
-      </w:r>
-      <w:proofErr w:type="spellStart"/>
-      <w:r>
-        <w:t>eCivitas</w:t>
-      </w:r>
-      <w:proofErr w:type="spellEnd"/>
-      <w:r>
-        <w:t xml:space="preserve"> também chamada de "A Minha Rua" parece oferecer uma alternativa para freguesias inscritas no projeto, no entanto, não parece estar ainda a funcionar.</w:t>
+        <w:t>Existe uma aplicação chamada FixMyStreet (http://www.fixmystreet.com) que tem uma função semelhante à do nosso programa, mas operando apenas no Reino Unido. Funciona usando as ferramentas da mySociety (http://www.mysociety.org) que fornece feeds de informação, mapas e vários outros suportes.</w:t>
+      </w:r>
+    </w:p>
+    <w:p>
+      <w:r>
+        <w:t>Para além deste, várias outras aplicações baseadas no mesmo foram surgindo noutros países, tal como Canadá, Alemanha ou Coreia. Em Portugal a aplicação "A Minha Rua" do portal do cidadão fornece o mesmo serviço, mas devido a uma interface complicada e pouco prática não tem muita adesão. Um novo projeto do eCivitas também chamada de "A Minha Rua" parece oferecer uma alternativa para freguesias inscritas no projeto, no entanto, não parece estar ainda a funcionar.</w:t>
       </w:r>
     </w:p>
     <w:p>
@@ -2890,14 +2744,7 @@
       </w:r>
       <w:r>
         <w:br/>
-      </w:r>
-      <w:proofErr w:type="gramStart"/>
-      <w:r>
-        <w:t>à</w:t>
-      </w:r>
-      <w:proofErr w:type="gramEnd"/>
-      <w:r>
-        <w:t xml:space="preserve"> concretização do </w:t>
+        <w:t xml:space="preserve">à concretização do </w:t>
       </w:r>
       <w:r>
         <w:rPr>
@@ -2924,21 +2771,7 @@
         <w:rPr>
           <w:rFonts w:ascii="Times" w:hAnsi="Times" w:cs="Times"/>
         </w:rPr>
-        <w:t xml:space="preserve">Desenvolver um sistema de </w:t>
-      </w:r>
-      <w:proofErr w:type="gramStart"/>
-      <w:r>
-        <w:rPr>
-          <w:rFonts w:ascii="Times" w:hAnsi="Times" w:cs="Times"/>
-        </w:rPr>
-        <w:t>software</w:t>
-      </w:r>
-      <w:proofErr w:type="gramEnd"/>
-      <w:r>
-        <w:rPr>
-          <w:rFonts w:ascii="Times" w:hAnsi="Times" w:cs="Times"/>
-        </w:rPr>
-        <w:t xml:space="preserve"> passando por todas as fases da engenharia de </w:t>
+        <w:t xml:space="preserve">Desenvolver um sistema de software passando por todas as fases da engenharia de </w:t>
       </w:r>
       <w:r>
         <w:rPr>
@@ -2969,21 +2802,7 @@
         <w:rPr>
           <w:rFonts w:ascii="Times" w:hAnsi="Times" w:cs="Times"/>
         </w:rPr>
-        <w:t xml:space="preserve">Aprender a utilizar novas ferramentas que podem economizar tempo na realização do </w:t>
-      </w:r>
-      <w:proofErr w:type="spellStart"/>
-      <w:r>
-        <w:rPr>
-          <w:rFonts w:ascii="Times" w:hAnsi="Times" w:cs="Times"/>
-        </w:rPr>
-        <w:t>projecto</w:t>
-      </w:r>
-      <w:proofErr w:type="spellEnd"/>
-      <w:r>
-        <w:rPr>
-          <w:rFonts w:ascii="Times" w:hAnsi="Times" w:cs="Times"/>
-        </w:rPr>
-        <w:t>;</w:t>
+        <w:t>Aprender a utilizar novas ferramentas que podem economizar tempo na realização do projecto;</w:t>
       </w:r>
     </w:p>
     <w:p>
@@ -3069,35 +2888,7 @@
         <w:rPr>
           <w:rFonts w:ascii="Times" w:hAnsi="Times" w:cs="Times"/>
         </w:rPr>
-        <w:t xml:space="preserve">Relativamente ao conteúdo do </w:t>
-      </w:r>
-      <w:proofErr w:type="spellStart"/>
-      <w:r>
-        <w:rPr>
-          <w:rFonts w:ascii="Times" w:hAnsi="Times" w:cs="Times"/>
-        </w:rPr>
-        <w:t>projecto</w:t>
-      </w:r>
-      <w:proofErr w:type="spellEnd"/>
-      <w:r>
-        <w:rPr>
-          <w:rFonts w:ascii="Times" w:hAnsi="Times" w:cs="Times"/>
-        </w:rPr>
-        <w:t xml:space="preserve"> os </w:t>
-      </w:r>
-      <w:proofErr w:type="spellStart"/>
-      <w:r>
-        <w:rPr>
-          <w:rFonts w:ascii="Times" w:hAnsi="Times" w:cs="Times"/>
-        </w:rPr>
-        <w:t>objectivos</w:t>
-      </w:r>
-      <w:proofErr w:type="spellEnd"/>
-      <w:r>
-        <w:rPr>
-          <w:rFonts w:ascii="Times" w:hAnsi="Times" w:cs="Times"/>
-        </w:rPr>
-        <w:t xml:space="preserve"> do grupo são:</w:t>
+        <w:t>Relativamente ao conteúdo do projecto os objectivos do grupo são:</w:t>
       </w:r>
     </w:p>
     <w:p>
@@ -3236,23 +3027,13 @@
       <w:r>
         <w:t xml:space="preserve">sistema a </w:t>
       </w:r>
-      <w:proofErr w:type="gramStart"/>
       <w:r>
         <w:rPr>
           <w:rFonts w:ascii="Arial-ItalicMT" w:hAnsi="Arial-ItalicMT" w:cs="Arial-ItalicMT"/>
           <w:i/>
           <w:iCs/>
         </w:rPr>
-        <w:t>inputs</w:t>
-      </w:r>
-      <w:proofErr w:type="gramEnd"/>
-      <w:r>
-        <w:rPr>
-          <w:rFonts w:ascii="Arial-ItalicMT" w:hAnsi="Arial-ItalicMT" w:cs="Arial-ItalicMT"/>
-          <w:i/>
-          <w:iCs/>
-        </w:rPr>
-        <w:t xml:space="preserve"> </w:t>
+        <w:t xml:space="preserve">inputs </w:t>
       </w:r>
       <w:r>
         <w:t>particulares e comportamentos específicos do mesmo. Em alguns casos</w:t>
@@ -3448,21 +3229,7 @@
         <w:rPr>
           <w:rFonts w:ascii="Times" w:hAnsi="Times" w:cs="Times"/>
         </w:rPr>
-        <w:t xml:space="preserve"> o que os “vizinhos” reportam ao estilo do “</w:t>
-      </w:r>
-      <w:proofErr w:type="spellStart"/>
-      <w:r>
-        <w:rPr>
-          <w:rFonts w:ascii="Times" w:hAnsi="Times" w:cs="Times"/>
-        </w:rPr>
-        <w:t>Facebook</w:t>
-      </w:r>
-      <w:proofErr w:type="spellEnd"/>
-      <w:r>
-        <w:rPr>
-          <w:rFonts w:ascii="Times" w:hAnsi="Times" w:cs="Times"/>
-        </w:rPr>
-        <w:t>”.</w:t>
+        <w:t xml:space="preserve"> o que os “vizinhos” reportam ao estilo do “Facebook”.</w:t>
       </w:r>
     </w:p>
     <w:p>
@@ -3651,15 +3418,7 @@
         </w:numPr>
       </w:pPr>
       <w:r>
-        <w:t xml:space="preserve">A linguagem de programação utilizada para desenvolver o Website deverá ser suportada pela </w:t>
-      </w:r>
-      <w:proofErr w:type="gramStart"/>
-      <w:r>
-        <w:t>Framework .net</w:t>
-      </w:r>
-      <w:proofErr w:type="gramEnd"/>
-      <w:r>
-        <w:t xml:space="preserve"> da Microsoft. Pretende-se tirar partido do vasto leque de funcionalidades disponibilizada nesta biblioteca para que o desenvolvimento seja o mais célere possível. A linguagem que irá ser utilizada em detrimento do Visual Basic será o C# essencialmente devido à maior divulgação que tem tipo pela Web.</w:t>
+        <w:t>A linguagem de programação utilizada para desenvolver o Website deverá ser suportada pela Framework .net da Microsoft. Pretende-se tirar partido do vasto leque de funcionalidades disponibilizada nesta biblioteca para que o desenvolvimento seja o mais célere possível. A linguagem que irá ser utilizada em detrimento do Visual Basic será o C# essencialmente devido à maior divulgação que tem tipo pela Web.</w:t>
       </w:r>
     </w:p>
     <w:p>
@@ -3671,36 +3430,12 @@
         </w:numPr>
       </w:pPr>
       <w:r>
-        <w:t xml:space="preserve">O motor da base de dados que suportará o sistema deverá ser Microsoft SQL </w:t>
-      </w:r>
-      <w:proofErr w:type="gramStart"/>
-      <w:r>
-        <w:t>Server</w:t>
-      </w:r>
-      <w:proofErr w:type="gramEnd"/>
-      <w:r>
-        <w:t xml:space="preserve">. O Microsoft SQL </w:t>
-      </w:r>
-      <w:proofErr w:type="gramStart"/>
-      <w:r>
-        <w:t>Server</w:t>
-      </w:r>
-      <w:proofErr w:type="gramEnd"/>
-      <w:r>
-        <w:t xml:space="preserve"> é um SGDB dos mais poderosos que existem no mercado e tem ainda a vantagem de ter uma versão Express de livre uso.</w:t>
-      </w:r>
-    </w:p>
-    <w:p>
-      <w:r>
-        <w:t xml:space="preserve">À parte estes requisitos tecnológicos obrigatórios recolheram-se outros que poderão ser considerados uma </w:t>
-      </w:r>
-      <w:proofErr w:type="gramStart"/>
-      <w:r>
-        <w:t>mais valia</w:t>
-      </w:r>
-      <w:proofErr w:type="gramEnd"/>
-      <w:r>
-        <w:t xml:space="preserve"> no desenvolvimento desta aplicação:</w:t>
+        <w:t>O motor da base de dados que suportará o sistema deverá ser Microsoft SQL Server. O Microsoft SQL Server é um SGDB dos mais poderosos que existem no mercado e tem ainda a vantagem de ter uma versão Express de livre uso.</w:t>
+      </w:r>
+    </w:p>
+    <w:p>
+      <w:r>
+        <w:t>À parte estes requisitos tecnológicos obrigatórios recolheram-se outros que poderão ser considerados uma mais valia no desenvolvimento desta aplicação:</w:t>
       </w:r>
     </w:p>
     <w:p>
@@ -3713,15 +3448,7 @@
       </w:pPr>
       <w:r>
         <w:lastRenderedPageBreak/>
-        <w:t xml:space="preserve">O </w:t>
-      </w:r>
-      <w:proofErr w:type="spellStart"/>
-      <w:r>
-        <w:t>myStreet</w:t>
-      </w:r>
-      <w:proofErr w:type="spellEnd"/>
-      <w:r>
-        <w:t xml:space="preserve"> possui uma componente geográfica muito forte e como tal será necessária uma forma de integrar mapas. Algumas das tecnologias exploradas foram:</w:t>
+        <w:t>O myStreet possui uma componente geográfica muito forte e como tal será necessária uma forma de integrar mapas. Algumas das tecnologias exploradas foram:</w:t>
       </w:r>
     </w:p>
     <w:p>
@@ -3732,29 +3459,8 @@
           <w:numId w:val="14"/>
         </w:numPr>
       </w:pPr>
-      <w:proofErr w:type="gramStart"/>
-      <w:r>
-        <w:t>Open</w:t>
-      </w:r>
-      <w:proofErr w:type="gramEnd"/>
-      <w:r>
-        <w:t xml:space="preserve"> </w:t>
-      </w:r>
-      <w:proofErr w:type="spellStart"/>
-      <w:r>
-        <w:t>Layers</w:t>
-      </w:r>
-      <w:proofErr w:type="spellEnd"/>
-      <w:r>
-        <w:t xml:space="preserve"> – projeto open </w:t>
-      </w:r>
-      <w:proofErr w:type="spellStart"/>
-      <w:r>
-        <w:t>source</w:t>
-      </w:r>
-      <w:proofErr w:type="spellEnd"/>
-      <w:r>
-        <w:t xml:space="preserve"> com grande divulgação que </w:t>
+      <w:r>
+        <w:t xml:space="preserve">Open Layers – projeto open source com grande divulgação que </w:t>
       </w:r>
       <w:r>
         <w:t>utiliza</w:t>
@@ -3775,15 +3481,7 @@
         </w:numPr>
       </w:pPr>
       <w:r>
-        <w:t xml:space="preserve">Google </w:t>
-      </w:r>
-      <w:proofErr w:type="spellStart"/>
-      <w:r>
-        <w:t>Maps</w:t>
-      </w:r>
-      <w:proofErr w:type="spellEnd"/>
-      <w:r>
-        <w:t xml:space="preserve"> – talvez o serviço e tecnologia</w:t>
+        <w:t>Google Maps – talvez o serviço e tecnologia</w:t>
       </w:r>
       <w:r>
         <w:t xml:space="preserve"> mais utilizada em serviços baseados em mapas. Tem como principal limitação não ser de livre uso, ou melhor não ser de livre uso à escala que se pretende que o projeto venha a ter.</w:t>
@@ -3797,23 +3495,8 @@
           <w:numId w:val="14"/>
         </w:numPr>
       </w:pPr>
-      <w:proofErr w:type="spellStart"/>
-      <w:proofErr w:type="gramStart"/>
-      <w:r>
-        <w:t>mapsForge</w:t>
-      </w:r>
-      <w:proofErr w:type="spellEnd"/>
-      <w:proofErr w:type="gramEnd"/>
-      <w:r>
-        <w:t xml:space="preserve"> – similar ao Open </w:t>
-      </w:r>
-      <w:proofErr w:type="spellStart"/>
-      <w:r>
-        <w:t>Layers</w:t>
-      </w:r>
-      <w:proofErr w:type="spellEnd"/>
-      <w:r>
-        <w:t xml:space="preserve"> mas já com uma API e </w:t>
+      <w:r>
+        <w:t xml:space="preserve">mapsForge – similar ao Open Layers mas já com uma API e </w:t>
       </w:r>
       <w:r>
         <w:t>temas mais interessantes.</w:t>
@@ -3828,15 +3511,7 @@
         </w:numPr>
       </w:pPr>
       <w:r>
-        <w:t xml:space="preserve">Ao nível do desenvolvimento da aplicação móvel ainda não se exploraram ao detalhe </w:t>
-      </w:r>
-      <w:proofErr w:type="gramStart"/>
-      <w:r>
-        <w:t>as  tecnologias</w:t>
-      </w:r>
-      <w:proofErr w:type="gramEnd"/>
-      <w:r>
-        <w:t>, mas à primeira vista acharam-se as seguintes ferramentas bastante interessantes:</w:t>
+        <w:t>Ao nível do desenvolvimento da aplicação móvel ainda não se exploraram ao detalhe as  tecnologias, mas à primeira vista acharam-se as seguintes ferramentas bastante interessantes:</w:t>
       </w:r>
     </w:p>
     <w:p>
@@ -3847,53 +3522,8 @@
           <w:numId w:val="14"/>
         </w:numPr>
       </w:pPr>
-      <w:proofErr w:type="spellStart"/>
-      <w:r>
-        <w:t>Phonegap</w:t>
-      </w:r>
-      <w:proofErr w:type="spellEnd"/>
-      <w:r>
-        <w:t xml:space="preserve"> – segundo anunciado no seu Website, o </w:t>
-      </w:r>
-      <w:proofErr w:type="spellStart"/>
-      <w:r>
-        <w:t>Phonegap</w:t>
-      </w:r>
-      <w:proofErr w:type="spellEnd"/>
-      <w:r>
-        <w:t xml:space="preserve"> permite gerar aplicações nativas para </w:t>
-      </w:r>
-      <w:proofErr w:type="spellStart"/>
-      <w:r>
-        <w:t>Android</w:t>
-      </w:r>
-      <w:proofErr w:type="spellEnd"/>
-      <w:r>
-        <w:t xml:space="preserve">, IOS, Windows </w:t>
-      </w:r>
-      <w:proofErr w:type="spellStart"/>
-      <w:r>
-        <w:t>Phone</w:t>
-      </w:r>
-      <w:proofErr w:type="spellEnd"/>
-      <w:r>
-        <w:t xml:space="preserve">, entre outras a partir de </w:t>
-      </w:r>
-      <w:proofErr w:type="gramStart"/>
-      <w:r>
-        <w:t>uma mesmo código</w:t>
-      </w:r>
-      <w:proofErr w:type="gramEnd"/>
-      <w:r>
-        <w:t xml:space="preserve"> fonte constituído a partir de tecnologias comuns à web (HTML, </w:t>
-      </w:r>
-      <w:proofErr w:type="spellStart"/>
-      <w:r>
-        <w:t>Javascript</w:t>
-      </w:r>
-      <w:proofErr w:type="spellEnd"/>
-      <w:r>
-        <w:t xml:space="preserve"> e CSS)</w:t>
+      <w:r>
+        <w:t>Phonegap – segundo anunciado no seu Website, o Phonegap permite gerar aplicações nativas para Android, IOS, Windows Phone, entre outras a partir de uma mesmo código fonte constituído a partir de tecnologias comuns à web (HTML, Javascript e CSS)</w:t>
       </w:r>
     </w:p>
     <w:p>
@@ -3904,21 +3534,8 @@
           <w:numId w:val="14"/>
         </w:numPr>
       </w:pPr>
-      <w:proofErr w:type="spellStart"/>
-      <w:r>
-        <w:t>BootStrap</w:t>
-      </w:r>
-      <w:proofErr w:type="spellEnd"/>
-      <w:r>
-        <w:t xml:space="preserve"> – permite utilizar componentes prefabricados que se adaptam a diferentes resoluções, ajustando-se ao ser visualizado num telemóvel, mas ainda assim mantendo funcionalidade com um </w:t>
-      </w:r>
-      <w:proofErr w:type="spellStart"/>
-      <w:r>
-        <w:t>aspecto</w:t>
-      </w:r>
-      <w:proofErr w:type="spellEnd"/>
-      <w:r>
-        <w:t xml:space="preserve"> agradável.</w:t>
+      <w:r>
+        <w:t>BootStrap – permite utilizar componentes prefabricados que se adaptam a diferentes resoluções, ajustando-se ao ser visualizado num telemóvel, mas ainda assim mantendo funcionalidade com um aspecto agradável.</w:t>
       </w:r>
     </w:p>
     <w:p>
@@ -3930,15 +3547,7 @@
         </w:numPr>
       </w:pPr>
       <w:r>
-        <w:t xml:space="preserve">Outra solução, talvez a mais custosa e por isso mais desagradável, seria fazer a aplicação de raiz utilizando </w:t>
-      </w:r>
-      <w:proofErr w:type="spellStart"/>
-      <w:r>
-        <w:t>Objective</w:t>
-      </w:r>
-      <w:proofErr w:type="spellEnd"/>
-      <w:r>
-        <w:t>-C por exemplo.</w:t>
+        <w:t>Outra solução, talvez a mais custosa e por isso mais desagradável, seria fazer a aplicação de raiz utilizando Objective-C por exemplo.</w:t>
       </w:r>
     </w:p>
     <w:p>
@@ -4255,20 +3864,11 @@
         <w:t>Administrador</w:t>
       </w:r>
       <w:r>
-        <w:t xml:space="preserve"> – administrador de sistemas de </w:t>
-      </w:r>
-      <w:proofErr w:type="gramStart"/>
-      <w:r>
-        <w:t>software</w:t>
-      </w:r>
-      <w:proofErr w:type="gramEnd"/>
-      <w:r>
-        <w:t xml:space="preserve"> responsá</w:t>
+        <w:t xml:space="preserve"> – administrador de sistemas de software responsá</w:t>
       </w:r>
       <w:r>
         <w:t xml:space="preserve">vel pela manutenção do sistema </w:t>
       </w:r>
-      <w:proofErr w:type="spellStart"/>
       <w:r>
         <w:rPr>
           <w:i/>
@@ -4281,7 +3881,6 @@
         </w:rPr>
         <w:t>yStreet</w:t>
       </w:r>
-      <w:proofErr w:type="spellEnd"/>
       <w:r>
         <w:t>.</w:t>
       </w:r>
@@ -4329,15 +3928,7 @@
         <w:t>.</w:t>
       </w:r>
       <w:r>
-        <w:t xml:space="preserve"> Como tal, criámos uma </w:t>
-      </w:r>
-      <w:proofErr w:type="spellStart"/>
-      <w:r>
-        <w:t>super</w:t>
-      </w:r>
-      <w:proofErr w:type="spellEnd"/>
-      <w:r>
-        <w:t xml:space="preserve"> classe </w:t>
+        <w:t xml:space="preserve"> Como tal, criámos uma super classe </w:t>
       </w:r>
       <w:r>
         <w:rPr>
@@ -5782,13 +5373,8 @@
         <w:t xml:space="preserve"> "</w:t>
       </w:r>
       <w:r>
-        <w:t xml:space="preserve">Realizar </w:t>
-      </w:r>
-      <w:proofErr w:type="spellStart"/>
-      <w:r>
-        <w:t>Updates</w:t>
-      </w:r>
-      <w:proofErr w:type="spellEnd"/>
+        <w:t>Realizar Updates</w:t>
+      </w:r>
       <w:r>
         <w:t>"</w:t>
       </w:r>
@@ -6219,15 +5805,7 @@
         <w:t xml:space="preserve"> - </w:t>
       </w:r>
       <w:r>
-        <w:t xml:space="preserve">Diagrama de </w:t>
-      </w:r>
-      <w:proofErr w:type="spellStart"/>
-      <w:r>
-        <w:t>actividade</w:t>
-      </w:r>
-      <w:proofErr w:type="spellEnd"/>
-      <w:r>
-        <w:t xml:space="preserve"> "</w:t>
+        <w:t>Diagrama de actividade "</w:t>
       </w:r>
       <w:r>
         <w:t>Utilizador</w:t>
@@ -6832,15 +6410,7 @@
         <w:jc w:val="left"/>
       </w:pPr>
       <w:r>
-        <w:t>Todas elas estão relacionadas entre si, algumas com ligações diretas outras com ligações auxiliadas por tabelas intermediárias, por exemplo a tabela “</w:t>
-      </w:r>
-      <w:proofErr w:type="spellStart"/>
-      <w:r>
-        <w:t>Imagem_Ocorrência</w:t>
-      </w:r>
-      <w:proofErr w:type="spellEnd"/>
-      <w:r>
-        <w:t>” estabelece a ligação entre uma ocorrência e várias imagens que esta possa ter associada a si.</w:t>
+        <w:t>Todas elas estão relacionadas entre si, algumas com ligações diretas outras com ligações auxiliadas por tabelas intermediárias, por exemplo a tabela “Imagem_Ocorrência” estabelece a ligação entre uma ocorrência e várias imagens que esta possa ter associada a si.</w:t>
       </w:r>
     </w:p>
     <w:p>
@@ -6856,15 +6426,7 @@
         </w:sectPr>
       </w:pPr>
       <w:r>
-        <w:t xml:space="preserve">Outra caraterística da nossa base de dados é que todas as tabelas relativas a entidades possuem uma coluna </w:t>
-      </w:r>
-      <w:proofErr w:type="spellStart"/>
-      <w:r>
-        <w:t>EntidadeID</w:t>
-      </w:r>
-      <w:proofErr w:type="spellEnd"/>
-      <w:r>
-        <w:t xml:space="preserve"> que identifica inequivocamente um registo dessa mesma tabela.</w:t>
+        <w:t>Outra caraterística da nossa base de dados é que todas as tabelas relativas a entidades possuem uma coluna EntidadeID que identifica inequivocamente um registo dessa mesma tabela.</w:t>
       </w:r>
     </w:p>
     <w:p>
@@ -6895,15 +6457,7 @@
         <w:t xml:space="preserve"> uma mobile e uma web</w:t>
       </w:r>
       <w:r>
-        <w:t xml:space="preserve">, e ainda uma componente intermédia, um </w:t>
-      </w:r>
-      <w:proofErr w:type="spellStart"/>
-      <w:r>
-        <w:t>WebService</w:t>
-      </w:r>
-      <w:proofErr w:type="spellEnd"/>
-      <w:r>
-        <w:t xml:space="preserve"> responsável pela comunicação com a base de dados</w:t>
+        <w:t>, e ainda uma componente intermédia, um WebService responsável pela comunicação com a base de dados</w:t>
       </w:r>
       <w:r>
         <w:t xml:space="preserve">. </w:t>
@@ -6914,15 +6468,7 @@
         <w:t>A componente Web</w:t>
       </w:r>
       <w:r>
-        <w:t xml:space="preserve"> e o </w:t>
-      </w:r>
-      <w:proofErr w:type="spellStart"/>
-      <w:r>
-        <w:t>WebService</w:t>
-      </w:r>
-      <w:proofErr w:type="spellEnd"/>
-      <w:r>
-        <w:t xml:space="preserve"> </w:t>
+        <w:t xml:space="preserve"> e o WebService </w:t>
       </w:r>
       <w:r>
         <w:t>fo</w:t>
@@ -6937,65 +6483,17 @@
         <w:t>os</w:t>
       </w:r>
       <w:r>
-        <w:t xml:space="preserve"> em ambiente Windows, utilizando o IDE Visual </w:t>
-      </w:r>
-      <w:proofErr w:type="spellStart"/>
-      <w:r>
-        <w:t>Studio</w:t>
-      </w:r>
-      <w:proofErr w:type="spellEnd"/>
-      <w:r>
-        <w:t xml:space="preserve"> 2010, da Microsoft. A linguagem de programação utilizada foi C#, com </w:t>
-      </w:r>
-      <w:proofErr w:type="gramStart"/>
-      <w:r>
-        <w:t>plataforma .</w:t>
-      </w:r>
-      <w:proofErr w:type="gramEnd"/>
-      <w:r>
-        <w:t xml:space="preserve">NET, complementada por CSS, </w:t>
-      </w:r>
-      <w:proofErr w:type="spellStart"/>
-      <w:r>
-        <w:t>Javascript</w:t>
-      </w:r>
-      <w:proofErr w:type="spellEnd"/>
-      <w:r>
-        <w:t xml:space="preserve"> e HTML.</w:t>
-      </w:r>
-    </w:p>
-    <w:p>
-      <w:r>
-        <w:t xml:space="preserve">Foi </w:t>
-      </w:r>
-      <w:proofErr w:type="gramStart"/>
-      <w:r>
-        <w:t>utilizado .</w:t>
-      </w:r>
-      <w:proofErr w:type="gramEnd"/>
-      <w:r>
-        <w:t>NET Framework, que é um componente da Microsoft que permite integrar várias ferramentas e tecnologias, para que tenham um correto funcionamento no seu conjunto. Deste modo, foi possível criar uma aplicação consistente que envolveu diversas ferramentas.</w:t>
-      </w:r>
-    </w:p>
-    <w:p>
-      <w:r>
-        <w:t xml:space="preserve">A componente Mobile foi desenvolvida utilizando o IDE </w:t>
-      </w:r>
-      <w:proofErr w:type="spellStart"/>
-      <w:r>
-        <w:t>Netbeans</w:t>
-      </w:r>
-      <w:proofErr w:type="spellEnd"/>
-      <w:r>
-        <w:t xml:space="preserve"> complementado pelo SDK do </w:t>
-      </w:r>
-      <w:proofErr w:type="spellStart"/>
-      <w:r>
-        <w:t>Android</w:t>
-      </w:r>
-      <w:proofErr w:type="spellEnd"/>
-      <w:r>
-        <w:t>. Como linguagem de programaç</w:t>
+        <w:t xml:space="preserve"> em ambiente Windows, utilizando o IDE Visual Studio 2010, da Microsoft. A linguagem de programação utilizada foi C#, com plataforma .NET, complementada por CSS, Javascript e HTML.</w:t>
+      </w:r>
+    </w:p>
+    <w:p>
+      <w:r>
+        <w:t>Foi utilizado .NET Framework, que é um componente da Microsoft que permite integrar várias ferramentas e tecnologias, para que tenham um correto funcionamento no seu conjunto. Deste modo, foi possível criar uma aplicação consistente que envolveu diversas ferramentas.</w:t>
+      </w:r>
+    </w:p>
+    <w:p>
+      <w:r>
+        <w:t>A componente Mobile foi desenvolvida utilizando o IDE Netbeans complementado pelo SDK do Android. Como linguagem de programaç</w:t>
       </w:r>
       <w:r>
         <w:t>ão foi utilizada a linguagem JAVA.</w:t>
@@ -7008,31 +6506,7 @@
     </w:p>
     <w:p>
       <w:r>
-        <w:t xml:space="preserve">O motor da base de dados utilizado foi SQL </w:t>
-      </w:r>
-      <w:proofErr w:type="gramStart"/>
-      <w:r>
-        <w:t>Server</w:t>
-      </w:r>
-      <w:proofErr w:type="gramEnd"/>
-      <w:r>
-        <w:t xml:space="preserve"> 2012, criado pela Microsoft em pareceria com a empresa </w:t>
-      </w:r>
-      <w:proofErr w:type="spellStart"/>
-      <w:r>
-        <w:t>Sybase</w:t>
-      </w:r>
-      <w:proofErr w:type="spellEnd"/>
-      <w:r>
-        <w:t xml:space="preserve">. Este sistema de base de dados fornece uma plataforma de dados confiável, produtiva e inteligente que permite executar corretamente as aplicações finais. O motor da base de dados SQL </w:t>
-      </w:r>
-      <w:proofErr w:type="gramStart"/>
-      <w:r>
-        <w:t>Server</w:t>
-      </w:r>
-      <w:proofErr w:type="gramEnd"/>
-      <w:r>
-        <w:t xml:space="preserve"> 2012 possuí novas funcionalidades ao nível da manipulação de dados geográficos que </w:t>
+        <w:t xml:space="preserve">O motor da base de dados utilizado foi SQL Server 2012, criado pela Microsoft em pareceria com a empresa Sybase. Este sistema de base de dados fornece uma plataforma de dados confiável, produtiva e inteligente que permite executar corretamente as aplicações finais. O motor da base de dados SQL Server 2012 possuí novas funcionalidades ao nível da manipulação de dados geográficos que </w:t>
       </w:r>
       <w:r>
         <w:t>se consideraram bastante relevantes para o nosso projeto.</w:t>
@@ -7094,44 +6568,12 @@
     </w:p>
     <w:p>
       <w:r>
-        <w:t xml:space="preserve">Motivado pela impraticabilidade da aplicação mobile estar em constante conexão a uma base de dados SQL </w:t>
-      </w:r>
-      <w:proofErr w:type="gramStart"/>
-      <w:r>
-        <w:t>Server</w:t>
-      </w:r>
-      <w:proofErr w:type="gramEnd"/>
-      <w:r>
-        <w:t xml:space="preserve">, decidiu-se implementar um </w:t>
-      </w:r>
-      <w:proofErr w:type="spellStart"/>
-      <w:r>
-        <w:t>webservice</w:t>
-      </w:r>
-      <w:proofErr w:type="spellEnd"/>
-      <w:r>
-        <w:t xml:space="preserve"> baseado no conceito REST que faz a ponte entre as aplicações finais e a base de dados.</w:t>
-      </w:r>
-    </w:p>
-    <w:p>
-      <w:r>
-        <w:t xml:space="preserve">Assim sendo, quando a aplicação mobile ou a aplicação Web necessitam interagir com a base de dados, é enviado um pedido sobre HTTPS para o </w:t>
-      </w:r>
-      <w:proofErr w:type="spellStart"/>
-      <w:r>
-        <w:t>WebService</w:t>
-      </w:r>
-      <w:proofErr w:type="spellEnd"/>
-      <w:r>
-        <w:t xml:space="preserve">. Quando o </w:t>
-      </w:r>
-      <w:proofErr w:type="spellStart"/>
-      <w:r>
-        <w:t>WebService</w:t>
-      </w:r>
-      <w:proofErr w:type="spellEnd"/>
-      <w:r>
-        <w:t xml:space="preserve"> recebe o pedido, efetua a pesquisa, inserção, edição ou atualização sobre a base de dados e devolve o resultado da operação às aplicações finais.</w:t>
+        <w:t>Motivado pela impraticabilidade da aplicação mobile estar em constante conexão a uma base de dados SQL Server, decidiu-se implementar um webservice baseado no conceito REST que faz a ponte entre as aplicações finais e a base de dados.</w:t>
+      </w:r>
+    </w:p>
+    <w:p>
+      <w:r>
+        <w:t>Assim sendo, quando a aplicação mobile ou a aplicação Web necessitam interagir com a base de dados, é enviado um pedido sobre HTTPS para o WebService. Quando o WebService recebe o pedido, efetua a pesquisa, inserção, edição ou atualização sobre a base de dados e devolve o resultado da operação às aplicações finais.</w:t>
       </w:r>
     </w:p>
     <w:p>
@@ -7151,28 +6593,12 @@
     <w:p/>
     <w:p>
       <w:r>
-        <w:t xml:space="preserve">O suporte de toda a persistência de dados é feito pelo motor de base de dados SQL </w:t>
-      </w:r>
-      <w:proofErr w:type="gramStart"/>
-      <w:r>
-        <w:t>Server</w:t>
-      </w:r>
-      <w:proofErr w:type="gramEnd"/>
-      <w:r>
-        <w:t xml:space="preserve"> 2012. Nele está contida toda a informação partilhada pelos vários componentes do sistema.</w:t>
-      </w:r>
-    </w:p>
-    <w:p>
-      <w:r>
-        <w:t xml:space="preserve">A base de dados </w:t>
-      </w:r>
-      <w:proofErr w:type="spellStart"/>
-      <w:r>
-        <w:t>MyStreet</w:t>
-      </w:r>
-      <w:proofErr w:type="spellEnd"/>
-      <w:r>
-        <w:t xml:space="preserve"> é composta pelas seguintes tabelas:</w:t>
+        <w:t>O suporte de toda a persistência de dados é feito pelo motor de base de dados SQL Server 2012. Nele está contida toda a informação partilhada pelos vários componentes do sistema.</w:t>
+      </w:r>
+    </w:p>
+    <w:p>
+      <w:r>
+        <w:t>A base de dados MyStreet é composta pelas seguintes tabelas:</w:t>
       </w:r>
     </w:p>
     <w:p>
@@ -7213,21 +6639,11 @@
           <w:numId w:val="19"/>
         </w:numPr>
       </w:pPr>
-      <w:proofErr w:type="spellStart"/>
       <w:r>
         <w:t>Likes</w:t>
       </w:r>
-      <w:proofErr w:type="spellEnd"/>
-      <w:r>
-        <w:t xml:space="preserve"> – Tem a informação sobre todos os </w:t>
-      </w:r>
-      <w:proofErr w:type="spellStart"/>
-      <w:r>
-        <w:t>likes</w:t>
-      </w:r>
-      <w:proofErr w:type="spellEnd"/>
-      <w:r>
-        <w:t xml:space="preserve"> de utilizadores a ocorrências</w:t>
+      <w:r>
+        <w:t xml:space="preserve"> – Tem a informação sobre todos os likes de utilizadores a ocorrências</w:t>
       </w:r>
       <w:r>
         <w:t>;</w:t>
@@ -7241,11 +6657,9 @@
           <w:numId w:val="19"/>
         </w:numPr>
       </w:pPr>
-      <w:proofErr w:type="spellStart"/>
       <w:r>
         <w:t>Classificacoes</w:t>
       </w:r>
-      <w:proofErr w:type="spellEnd"/>
       <w:r>
         <w:t xml:space="preserve"> – Lista de todas as classificações dadas por utilizadores a intervenções</w:t>
       </w:r>
@@ -7280,11 +6694,9 @@
           <w:numId w:val="19"/>
         </w:numPr>
       </w:pPr>
-      <w:proofErr w:type="spellStart"/>
       <w:r>
         <w:t>Comentarios</w:t>
       </w:r>
-      <w:proofErr w:type="spellEnd"/>
       <w:r>
         <w:t xml:space="preserve"> – Registo de todos os comentários feitos por utilizadores sobre ocorrências. Pode conter a relação a uma imagem também;</w:t>
       </w:r>
@@ -7297,11 +6709,9 @@
           <w:numId w:val="19"/>
         </w:numPr>
       </w:pPr>
-      <w:proofErr w:type="spellStart"/>
       <w:r>
         <w:t>Ocorrencias</w:t>
       </w:r>
-      <w:proofErr w:type="spellEnd"/>
       <w:r>
         <w:t xml:space="preserve"> – Guarda os detalhes de uma ocorrência;</w:t>
       </w:r>
@@ -7314,11 +6724,9 @@
           <w:numId w:val="19"/>
         </w:numPr>
       </w:pPr>
-      <w:proofErr w:type="spellStart"/>
       <w:r>
         <w:t>Intervencoes</w:t>
       </w:r>
-      <w:proofErr w:type="spellEnd"/>
       <w:r>
         <w:t xml:space="preserve"> – Registo das intervenções feitas sobre as ocorrências. As intervenções estão sempre associadas a utilizadores e têm uma descrição;</w:t>
       </w:r>
@@ -7331,23 +6739,11 @@
           <w:numId w:val="19"/>
         </w:numPr>
       </w:pPr>
-      <w:proofErr w:type="spellStart"/>
       <w:r>
         <w:t>TagsOcorrencia</w:t>
       </w:r>
-      <w:proofErr w:type="spellEnd"/>
-      <w:r>
-        <w:t xml:space="preserve"> – Relação entre </w:t>
-      </w:r>
-      <w:proofErr w:type="spellStart"/>
-      <w:proofErr w:type="gramStart"/>
-      <w:r>
-        <w:t>tags</w:t>
-      </w:r>
-      <w:proofErr w:type="spellEnd"/>
-      <w:proofErr w:type="gramEnd"/>
-      <w:r>
-        <w:t xml:space="preserve"> e ocorrências;</w:t>
+      <w:r>
+        <w:t xml:space="preserve"> – Relação entre tags e ocorrências;</w:t>
       </w:r>
     </w:p>
     <w:p>
@@ -7358,23 +6754,11 @@
           <w:numId w:val="19"/>
         </w:numPr>
       </w:pPr>
-      <w:proofErr w:type="spellStart"/>
-      <w:proofErr w:type="gramStart"/>
       <w:r>
         <w:t>Tags</w:t>
       </w:r>
-      <w:proofErr w:type="spellEnd"/>
-      <w:proofErr w:type="gramEnd"/>
-      <w:r>
-        <w:t xml:space="preserve"> – Descrição de todas as </w:t>
-      </w:r>
-      <w:proofErr w:type="spellStart"/>
-      <w:r>
-        <w:t>tags</w:t>
-      </w:r>
-      <w:proofErr w:type="spellEnd"/>
-      <w:r>
-        <w:t xml:space="preserve"> criadas;</w:t>
+      <w:r>
+        <w:t xml:space="preserve"> – Descrição de todas as tags criadas;</w:t>
       </w:r>
     </w:p>
     <w:p>
@@ -7386,15 +6770,7 @@
         </w:numPr>
       </w:pPr>
       <w:r>
-        <w:t xml:space="preserve">Imagens – </w:t>
-      </w:r>
-      <w:proofErr w:type="spellStart"/>
-      <w:r>
-        <w:t>Blobs</w:t>
-      </w:r>
-      <w:proofErr w:type="spellEnd"/>
-      <w:r>
-        <w:t xml:space="preserve"> das imagens adicionadas ao sistema;</w:t>
+        <w:t>Imagens – Blobs das imagens adicionadas ao sistema;</w:t>
       </w:r>
     </w:p>
     <w:p>
@@ -7412,11 +6788,9 @@
           <w:docGrid w:linePitch="360"/>
         </w:sectPr>
       </w:pPr>
-      <w:proofErr w:type="spellStart"/>
       <w:r>
         <w:t>ImagensOcorrencia</w:t>
       </w:r>
-      <w:proofErr w:type="spellEnd"/>
       <w:r>
         <w:t xml:space="preserve"> – Guarda as associações de imagens a ocorrências.</w:t>
       </w:r>
@@ -7451,14 +6825,12 @@
       <w:r>
         <w:t xml:space="preserve">Quando se acede ao </w:t>
       </w:r>
-      <w:proofErr w:type="gramStart"/>
       <w:r>
         <w:rPr>
           <w:i/>
         </w:rPr>
         <w:t>website</w:t>
       </w:r>
-      <w:proofErr w:type="gramEnd"/>
       <w:r>
         <w:t xml:space="preserve"> da aplicaç</w:t>
       </w:r>
@@ -7536,17 +6908,213 @@
     </w:p>
     <w:p>
       <w:pPr>
+        <w:pStyle w:val="Cabealho3"/>
+      </w:pPr>
+      <w:r>
+        <w:t>Conceito</w:t>
+      </w:r>
+    </w:p>
+    <w:p>
+      <w:r>
+        <w:t xml:space="preserve">Utilizamos um serviço REST (Representational State Transfer), como interface com a base de dados. Deste modo concentramos toda a lógica de negócio num único serviço, o que facilita a manutenção e o desenvolvimento da aplicação, pois reduz substancialmente a necessidade de repetição de código. </w:t>
+      </w:r>
+    </w:p>
+    <w:p>
+      <w:r>
+        <w:t>As APIs REST são conhecidas pela sua simplicidade de utilização e implementação em comparação com outros tipos de serviços Web</w:t>
+      </w:r>
+      <w:r>
+        <w:t>.</w:t>
+      </w:r>
+      <w:r>
+        <w:t xml:space="preserve"> </w:t>
+      </w:r>
+      <w:r>
+        <w:t xml:space="preserve">Deste modo, simplificamos </w:t>
+      </w:r>
+      <w:r>
+        <w:t xml:space="preserve">a utilização deste serviço </w:t>
+      </w:r>
+      <w:r>
+        <w:t>pelas duas outras aplicações</w:t>
+      </w:r>
+      <w:r>
+        <w:t>, mas também</w:t>
+      </w:r>
+      <w:r>
+        <w:t xml:space="preserve"> potenciamos</w:t>
+      </w:r>
+      <w:r>
+        <w:t xml:space="preserve"> </w:t>
+      </w:r>
+      <w:r>
+        <w:t xml:space="preserve">a utilização do mesmo </w:t>
+      </w:r>
+      <w:r>
+        <w:t xml:space="preserve">por </w:t>
+      </w:r>
+      <w:r>
+        <w:t xml:space="preserve">parte de </w:t>
+      </w:r>
+      <w:r>
+        <w:t xml:space="preserve">qualquer outra </w:t>
+      </w:r>
+      <w:r>
+        <w:t xml:space="preserve">aplicação </w:t>
+      </w:r>
+      <w:r>
+        <w:t>que possa usufruir do sistema ou da informação nele contida.</w:t>
+      </w:r>
+    </w:p>
+    <w:p>
+      <w:pPr>
+        <w:pStyle w:val="Cabealho3"/>
+      </w:pPr>
+      <w:r>
+        <w:t>Estrutura</w:t>
+      </w:r>
+    </w:p>
+    <w:p>
+      <w:r>
+        <w:t>A estrutura utilizada nesta aplicação é composta por três camadas: a camada que faz a interação com a base de dados, uma outra que representa o modelo do domínio, com classes e relações da lógica de negócio; e a terceira onde é implementada toda funcionalidade de tratamento de pedidos e respostas http.</w:t>
+      </w:r>
+    </w:p>
+    <w:p>
+      <w:r>
+        <w:t xml:space="preserve">A camada de interação com base de dados foi implementada utilizado a última tecnologia recomendada pela Microsoft – Entity Framework. A Entity Framework é um </w:t>
+      </w:r>
+      <w:r>
+        <w:lastRenderedPageBreak/>
+        <w:t>ORM (object-relational mapper), que permite, através de anotações e algumas definições, interagir com a base de dados quase de forma transparente, como se estivéssemos a interagir apenas com o modelo de classes.</w:t>
+      </w:r>
+    </w:p>
+    <w:p>
+      <w:r>
+        <w:t>As classes e relações criadas na camada intermédia, corresponde à concretização do modelo que se desenhou ao longo do estudo do problema. Com a adição de pequenas funcionalidades necessárias à realidade da implementação, como, por exemplo, as definiç</w:t>
+      </w:r>
+      <w:r>
+        <w:t>ões de propriedades com incremento automático de valor, no caso dos Ids.</w:t>
+      </w:r>
+    </w:p>
+    <w:p>
+      <w:r>
+        <w:t xml:space="preserve">Os controladores, implementados para ligar a camada de lógica de negócio aos pedidos http suportados, são baseados na Web API da .NET Framework  4. Nestes controladores, utilizamos métodos para suportar as funcionalidades GET, PUT, POST e DELETE que alteram o modelo e, por conseguinte, a base de dados. A troca de informação feita com os clientes é feita através de https, pois o </w:t>
+      </w:r>
+      <w:r>
+        <w:rPr>
+          <w:i/>
+        </w:rPr>
+        <w:t xml:space="preserve">username </w:t>
+      </w:r>
+      <w:r>
+        <w:t xml:space="preserve">e </w:t>
+      </w:r>
+      <w:r>
+        <w:rPr>
+          <w:i/>
+        </w:rPr>
+        <w:t>password</w:t>
+      </w:r>
+      <w:r>
+        <w:t xml:space="preserve"> são enviados em todos os pedidos, para filtrar as resposta com base nas suas permissões de acesso.</w:t>
+      </w:r>
+    </w:p>
+    <w:p>
+      <w:r>
+        <w:t>O tratamento de pedidos http é suportado pelo servidor que alberga o serviço, no nosso caso o IIS, a interpretação da camada protocolar e o mapeamento para os métodos das classes implementadas, são funcionalidades fornecidas pela Framework .NET</w:t>
+      </w:r>
+    </w:p>
+    <w:p>
+      <w:pPr>
         <w:pStyle w:val="Cabealho2"/>
       </w:pPr>
-    </w:p>
-    <w:p>
-      <w:pPr>
-        <w:pStyle w:val="Cabealho2"/>
-      </w:pPr>
+      <w:r>
+        <w:t>Aplicação Mobile</w:t>
+      </w:r>
+    </w:p>
+    <w:p>
+      <w:pPr>
+        <w:pStyle w:val="Cabealho3"/>
+      </w:pPr>
+      <w:r>
+        <w:t>Estrutura</w:t>
+      </w:r>
+    </w:p>
+    <w:p>
+      <w:r>
+        <w:t xml:space="preserve">A aplicação Android desenvolvida, segue as sugestões de implementação definidas pela própria plataforma. Tem, por isso, a camada de interface com o utilizador (UI), implementada com o recurso a </w:t>
+      </w:r>
+      <w:r>
+        <w:rPr>
+          <w:i/>
+        </w:rPr>
+        <w:t>Activities</w:t>
+      </w:r>
+      <w:r>
+        <w:t xml:space="preserve"> (</w:t>
+      </w:r>
+      <w:r>
+        <w:t>correspondem à janelas de uma aplicação desktop); uma pequena camada de lógica de negócio apenas com a representação de cada estrutura de dados utilizada; uma outra camada de interação com o serviço REST.</w:t>
+      </w:r>
+    </w:p>
+    <w:p>
+      <w:r>
+        <w:t xml:space="preserve">Existe ainda a utilização do serviço de mapas da Google, através da Google Maps API. </w:t>
+      </w:r>
+    </w:p>
+    <w:p>
+      <w:r>
+        <w:t>O estado é guardado pelo próprio sistema operativo.</w:t>
+      </w:r>
+    </w:p>
+    <w:p>
+      <w:pPr>
+        <w:pStyle w:val="Cabealho3"/>
+      </w:pPr>
+      <w:r>
+        <w:t>Workflow</w:t>
+      </w:r>
+    </w:p>
+    <w:p>
+      <w:r>
+        <w:t>O primeiro contacto com a aplicação é feito através da janela de pesquisa de ocorrências. Nessa janela podem ser feitas pesquisas de texto livre sobre ocorrências ou abrir a ligação à página de autenticação.</w:t>
+      </w:r>
+    </w:p>
+    <w:p>
+      <w:r>
+        <w:t>Na página de autenticação há a possibilidade de utilizador se registar, caso ainda não o tenha feito.</w:t>
+      </w:r>
+    </w:p>
+    <w:p>
+      <w:r>
+        <w:t xml:space="preserve">Depois de autenticado o utilizador é remetido à página de pesquisa de ocorrências, agora com a indicação do seu nome no título e com mais opções de menu. Essas opções </w:t>
+      </w:r>
+      <w:r>
+        <w:t xml:space="preserve">permitem ao utilizador alterar o seu perfil e aceder a alguns registos criados por si. Dependendo do tipo de utilizador, poderá ter também a opção de criar </w:t>
+      </w:r>
+      <w:r>
+        <w:lastRenderedPageBreak/>
+        <w:t>uma nova ocorrência. No caso de ser um administrador, tem a ligação para lista de utilizadores de modo a poder geri-la. No caso dos funcionários, tem a ligação à lista de intervenções a seu cargo.</w:t>
+      </w:r>
+    </w:p>
+    <w:p>
+      <w:r>
+        <w:t>As opções da ocorrência selecionada também variam conforme o tipo de utilizador. Essas opções são as definidas no modelo.</w:t>
+      </w:r>
+    </w:p>
+    <w:p>
+      <w:r>
+        <w:t>Na criação de um nova ocorrência, o utilizador pode adicionar um imagem capturada com o próprio dispositivo móvel e/ou selecionar no mapa a localização.</w:t>
+      </w:r>
+    </w:p>
+    <w:p>
+      <w:r>
+        <w:t>Um utilizador pode, através do menu, aceder à pesquisa de utilizadores e selecionar um ou mais como seu(s) amigo(s). Pode também, a partir dos detalhes de uma ocorrência e, caso tenha permissão, comentar ou classificar uma intervenção.</w:t>
+      </w:r>
       <w:bookmarkStart w:id="24" w:name="_GoBack"/>
       <w:bookmarkEnd w:id="24"/>
       <w:r>
-        <w:br w:type="page"/>
+        <w:t xml:space="preserve"> </w:t>
       </w:r>
     </w:p>
     <w:p>
@@ -7556,7 +7124,6 @@
       </w:pPr>
       <w:bookmarkStart w:id="25" w:name="_Toc353840936"/>
       <w:r>
-        <w:lastRenderedPageBreak/>
         <w:t>Conclusão</w:t>
       </w:r>
       <w:bookmarkEnd w:id="25"/>
@@ -7564,15 +7131,7 @@
     <w:p/>
     <w:p>
       <w:r>
-        <w:t>Nesta fase intermédia do projeto</w:t>
-      </w:r>
-      <w:proofErr w:type="gramStart"/>
-      <w:r>
-        <w:t>,</w:t>
-      </w:r>
-      <w:proofErr w:type="gramEnd"/>
-      <w:r>
-        <w:t xml:space="preserve"> tivemos de lidar com a especificação em UML do projeto, tendo como objetivo especificar o projeto de forma suficientemente precisa para nos auxiliar na 3ª fase, em que procederemos à sua implementação. </w:t>
+        <w:t xml:space="preserve">Nesta fase intermédia do projeto, tivemos de lidar com a especificação em UML do projeto, tendo como objetivo especificar o projeto de forma suficientemente precisa para nos auxiliar na 3ª fase, em que procederemos à sua implementação. </w:t>
       </w:r>
     </w:p>
     <w:p>
@@ -7704,7 +7263,7 @@
               <w:sz w:val="32"/>
               <w:szCs w:val="32"/>
             </w:rPr>
-            <w:t>30</w:t>
+            <w:t>32</w:t>
           </w:r>
           <w:r>
             <w:rPr>
@@ -7807,7 +7366,6 @@
           <w:dataBinding w:prefixMappings="xmlns:ns0='http://schemas.openxmlformats.org/package/2006/metadata/core-properties' xmlns:ns1='http://purl.org/dc/elements/1.1/'" w:xpath="/ns0:coreProperties[1]/ns1:title[1]" w:storeItemID="{6C3C8BC8-F283-45AE-878A-BAB7291924A1}"/>
           <w:text/>
         </w:sdtPr>
-        <w:sdtEndPr/>
         <w:sdtContent>
           <w:tc>
             <w:tcPr>
@@ -7823,8 +7381,6 @@
                   <w:szCs w:val="36"/>
                 </w:rPr>
               </w:pPr>
-              <w:proofErr w:type="spellStart"/>
-              <w:proofErr w:type="gramStart"/>
               <w:r>
                 <w:rPr>
                   <w:rFonts w:asciiTheme="majorHAnsi" w:eastAsiaTheme="majorEastAsia" w:hAnsiTheme="majorHAnsi" w:cstheme="majorBidi"/>
@@ -7833,8 +7389,6 @@
                 </w:rPr>
                 <w:t>myStreet</w:t>
               </w:r>
-              <w:proofErr w:type="spellEnd"/>
-              <w:proofErr w:type="gramEnd"/>
             </w:p>
           </w:tc>
         </w:sdtContent>
@@ -7859,7 +7413,6 @@
             <w:calendar w:val="gregorian"/>
           </w:date>
         </w:sdtPr>
-        <w:sdtEndPr/>
         <w:sdtContent>
           <w:tc>
             <w:tcPr>
@@ -10333,7 +9886,6 @@
   <w:style w:type="character" w:default="1" w:styleId="Tipodeletrapredefinidodopargrafo">
     <w:name w:val="Default Paragraph Font"/>
     <w:uiPriority w:val="1"/>
-    <w:semiHidden/>
     <w:unhideWhenUsed/>
   </w:style>
   <w:style w:type="table" w:default="1" w:styleId="Tabelanormal">
@@ -10918,6 +10470,7 @@
   <w:rsids>
     <w:rsidRoot w:val="00F5125A"/>
     <w:rsid w:val="00192EE6"/>
+    <w:rsid w:val="00351133"/>
     <w:rsid w:val="00395E97"/>
     <w:rsid w:val="005D3BA2"/>
     <w:rsid w:val="00AE2AB0"/>
@@ -11678,7 +11231,7 @@
 </file>
 
 <file path=customXml/itemProps2.xml><?xml version="1.0" encoding="utf-8"?>
-<ds:datastoreItem xmlns:ds="http://schemas.openxmlformats.org/officeDocument/2006/customXml" ds:itemID="{96036140-08AA-4E4F-9BBE-C0738D188471}">
+<ds:datastoreItem xmlns:ds="http://schemas.openxmlformats.org/officeDocument/2006/customXml" ds:itemID="{ED952764-3A0D-42CC-8AA4-45163E95F88F}">
   <ds:schemaRefs>
     <ds:schemaRef ds:uri="http://schemas.openxmlformats.org/officeDocument/2006/bibliography"/>
   </ds:schemaRefs>

</xml_diff>